<commit_message>
measurement storage and collection are added
</commit_message>
<xml_diff>
--- a/UniLearn-Software_Measurements.docx
+++ b/UniLearn-Software_Measurements.docx
@@ -4,42 +4,48 @@
   <w:body>
     <w:p>
       <w:pPr>
+        <w:rPr>
+          <w:b/>
+          <w:color w:val="4F6228" w:themeColor="accent3" w:themeShade="80"/>
+          <w:sz w:val="28"/>
+          <w:szCs w:val="28"/>
+        </w:rPr>
+      </w:pPr>
+      <w:r>
+        <w:rPr>
+          <w:b/>
+          <w:color w:val="4F6228" w:themeColor="accent3" w:themeShade="80"/>
+          <w:sz w:val="28"/>
+          <w:szCs w:val="28"/>
+        </w:rPr>
+        <w:t>PROJECT NAME: UniLearn</w:t>
+      </w:r>
+    </w:p>
+    <w:p>
+      <w:pPr>
         <w:spacing w:line="276" w:lineRule="auto"/>
         <w:rPr>
           <w:b/>
-          <w:color w:val="4F6228"/>
+          <w:color w:val="4F6228" w:themeColor="accent3" w:themeShade="80"/>
+          <w:sz w:val="28"/>
+        </w:rPr>
+      </w:pPr>
+      <w:r>
+        <w:rPr>
+          <w:b/>
+          <w:color w:val="4F6228" w:themeColor="accent3" w:themeShade="80"/>
           <w:sz w:val="28"/>
           <w:szCs w:val="28"/>
         </w:rPr>
-      </w:pPr>
+        <w:t xml:space="preserve">GROUP NUMBER and MEMBERS: Group – 1 / </w:t>
+      </w:r>
       <w:r>
         <w:rPr>
           <w:b/>
-          <w:color w:val="4F6228"/>
+          <w:color w:val="4F6228" w:themeColor="accent3" w:themeShade="80"/>
           <w:sz w:val="28"/>
-          <w:szCs w:val="28"/>
         </w:rPr>
-        <w:t>PROJECT NAME:</w:t>
-      </w:r>
-    </w:p>
-    <w:p>
-      <w:pPr>
-        <w:spacing w:line="276" w:lineRule="auto"/>
-        <w:rPr>
-          <w:b/>
-          <w:color w:val="4F6228"/>
-          <w:sz w:val="28"/>
-          <w:szCs w:val="28"/>
-        </w:rPr>
-      </w:pPr>
-      <w:r>
-        <w:rPr>
-          <w:b/>
-          <w:color w:val="4F6228"/>
-          <w:sz w:val="28"/>
-          <w:szCs w:val="28"/>
-        </w:rPr>
-        <w:t>GROUP NUMBER and MEMBERS:</w:t>
+        <w:t>Mehmet Şakir Şeker, Demirkan Yıldız, Sarp Demirtaş, Sertan Unal, Melik Fırat Gültekin, Cavit Kaya</w:t>
       </w:r>
     </w:p>
     <w:p>
@@ -133,27 +139,7 @@
                 <w:sz w:val="28"/>
                 <w:szCs w:val="28"/>
               </w:rPr>
-              <w:t xml:space="preserve">How many features </w:t>
-            </w:r>
-            <w:r>
-              <w:rPr>
-                <w:b w:val="0"/>
-                <w:bCs/>
-                <w:color w:val="000000" w:themeColor="text1"/>
-                <w:sz w:val="28"/>
-                <w:szCs w:val="28"/>
-              </w:rPr>
-              <w:t>do we add</w:t>
-            </w:r>
-            <w:r>
-              <w:rPr>
-                <w:b w:val="0"/>
-                <w:bCs/>
-                <w:color w:val="000000" w:themeColor="text1"/>
-                <w:sz w:val="28"/>
-                <w:szCs w:val="28"/>
-              </w:rPr>
-              <w:t>?</w:t>
+              <w:t>How many features do we add?</w:t>
             </w:r>
           </w:p>
           <w:p>
@@ -445,7 +431,17 @@
                 <w:sz w:val="28"/>
                 <w:szCs w:val="28"/>
               </w:rPr>
-              <w:t xml:space="preserve">are </w:t>
+              <w:t>is</w:t>
+            </w:r>
+            <w:r>
+              <w:rPr>
+                <w:b w:val="0"/>
+                <w:bCs/>
+                <w:color w:val="000000" w:themeColor="text1"/>
+                <w:sz w:val="28"/>
+                <w:szCs w:val="28"/>
+              </w:rPr>
+              <w:t xml:space="preserve"> </w:t>
             </w:r>
             <w:r>
               <w:rPr>
@@ -536,31 +532,15 @@
               </w:rPr>
               <w:t xml:space="preserve">Total number of features added in the current development cycle </w:t>
             </w:r>
-          </w:p>
-          <w:p>
-            <w:pPr>
-              <w:pStyle w:val="ListeParagraf"/>
-              <w:numPr>
-                <w:ilvl w:val="1"/>
-                <w:numId w:val="7"/>
-              </w:numPr>
-              <w:rPr>
-                <w:b w:val="0"/>
-                <w:bCs/>
-                <w:color w:val="000000" w:themeColor="text1"/>
-                <w:sz w:val="28"/>
-                <w:szCs w:val="28"/>
-              </w:rPr>
-            </w:pPr>
-            <w:r>
-              <w:rPr>
-                <w:b w:val="0"/>
-                <w:bCs/>
-                <w:color w:val="000000" w:themeColor="text1"/>
-                <w:sz w:val="28"/>
-                <w:szCs w:val="28"/>
-              </w:rPr>
-              <w:t>Number of user stories completed for each feature</w:t>
+            <w:r>
+              <w:rPr>
+                <w:b w:val="0"/>
+                <w:bCs/>
+                <w:color w:val="000000" w:themeColor="text1"/>
+                <w:sz w:val="28"/>
+                <w:szCs w:val="28"/>
+              </w:rPr>
+              <w:t>.</w:t>
             </w:r>
           </w:p>
           <w:p>
@@ -584,7 +564,52 @@
                 <w:sz w:val="28"/>
                 <w:szCs w:val="28"/>
               </w:rPr>
-              <w:t xml:space="preserve">Number of different locations where the sprite is repeated </w:t>
+              <w:t xml:space="preserve">Number of different </w:t>
+            </w:r>
+            <w:r>
+              <w:rPr>
+                <w:b w:val="0"/>
+                <w:color w:val="000000" w:themeColor="text1"/>
+                <w:sz w:val="28"/>
+                <w:szCs w:val="28"/>
+              </w:rPr>
+              <w:t>project part</w:t>
+            </w:r>
+            <w:r>
+              <w:rPr>
+                <w:b w:val="0"/>
+                <w:color w:val="000000" w:themeColor="text1"/>
+                <w:sz w:val="28"/>
+                <w:szCs w:val="28"/>
+              </w:rPr>
+              <w:t xml:space="preserve"> where the spri</w:t>
+            </w:r>
+            <w:r>
+              <w:rPr>
+                <w:b w:val="0"/>
+                <w:color w:val="000000" w:themeColor="text1"/>
+                <w:sz w:val="28"/>
+                <w:szCs w:val="28"/>
+              </w:rPr>
+              <w:t>nt</w:t>
+            </w:r>
+            <w:r>
+              <w:rPr>
+                <w:b w:val="0"/>
+                <w:color w:val="000000" w:themeColor="text1"/>
+                <w:sz w:val="28"/>
+                <w:szCs w:val="28"/>
+              </w:rPr>
+              <w:t xml:space="preserve"> is repeated </w:t>
+            </w:r>
+            <w:r>
+              <w:rPr>
+                <w:b w:val="0"/>
+                <w:color w:val="000000" w:themeColor="text1"/>
+                <w:sz w:val="28"/>
+                <w:szCs w:val="28"/>
+              </w:rPr>
+              <w:t>.</w:t>
             </w:r>
           </w:p>
           <w:p>
@@ -608,16 +633,34 @@
                 <w:sz w:val="28"/>
                 <w:szCs w:val="28"/>
               </w:rPr>
-              <w:t xml:space="preserve">Frequency of sprite repetition in each </w:t>
-            </w:r>
-            <w:r>
-              <w:rPr>
-                <w:b w:val="0"/>
-                <w:color w:val="000000" w:themeColor="text1"/>
-                <w:sz w:val="28"/>
-                <w:szCs w:val="28"/>
-              </w:rPr>
-              <w:t>level</w:t>
+              <w:t xml:space="preserve">Frequency of </w:t>
+            </w:r>
+            <w:r>
+              <w:rPr>
+                <w:b w:val="0"/>
+                <w:color w:val="000000" w:themeColor="text1"/>
+                <w:sz w:val="28"/>
+                <w:szCs w:val="28"/>
+              </w:rPr>
+              <w:t>sprint</w:t>
+            </w:r>
+            <w:r>
+              <w:rPr>
+                <w:b w:val="0"/>
+                <w:color w:val="000000" w:themeColor="text1"/>
+                <w:sz w:val="28"/>
+                <w:szCs w:val="28"/>
+              </w:rPr>
+              <w:t xml:space="preserve"> repetition in each </w:t>
+            </w:r>
+            <w:r>
+              <w:rPr>
+                <w:b w:val="0"/>
+                <w:color w:val="000000" w:themeColor="text1"/>
+                <w:sz w:val="28"/>
+                <w:szCs w:val="28"/>
+              </w:rPr>
+              <w:t>part</w:t>
             </w:r>
             <w:r>
               <w:rPr>
@@ -627,6 +670,15 @@
                 <w:szCs w:val="28"/>
               </w:rPr>
               <w:t xml:space="preserve"> of the project</w:t>
+            </w:r>
+            <w:r>
+              <w:rPr>
+                <w:b w:val="0"/>
+                <w:color w:val="000000" w:themeColor="text1"/>
+                <w:sz w:val="28"/>
+                <w:szCs w:val="28"/>
+              </w:rPr>
+              <w:t>.</w:t>
             </w:r>
           </w:p>
           <w:p>
@@ -652,17 +704,17 @@
                 <w:sz w:val="28"/>
                 <w:szCs w:val="28"/>
               </w:rPr>
-              <w:t>Total number of new user stories added to the backlog during the specified time period</w:t>
-            </w:r>
-            <w:r>
-              <w:rPr>
-                <w:b w:val="0"/>
-                <w:bCs/>
-                <w:color w:val="000000" w:themeColor="text1"/>
-                <w:sz w:val="28"/>
-                <w:szCs w:val="28"/>
-              </w:rPr>
-              <w:t xml:space="preserve"> </w:t>
+              <w:t xml:space="preserve">Total number of new user stories added to the backlog </w:t>
+            </w:r>
+            <w:r>
+              <w:rPr>
+                <w:b w:val="0"/>
+                <w:bCs/>
+                <w:color w:val="000000" w:themeColor="text1"/>
+                <w:sz w:val="28"/>
+                <w:szCs w:val="28"/>
+              </w:rPr>
+              <w:t>.</w:t>
             </w:r>
           </w:p>
           <w:p>
@@ -690,6 +742,16 @@
               </w:rPr>
               <w:t>Total number of APIs integrated into the project</w:t>
             </w:r>
+            <w:r>
+              <w:rPr>
+                <w:b w:val="0"/>
+                <w:bCs/>
+                <w:color w:val="000000" w:themeColor="text1"/>
+                <w:sz w:val="28"/>
+                <w:szCs w:val="28"/>
+              </w:rPr>
+              <w:t>.</w:t>
+            </w:r>
           </w:p>
           <w:p>
             <w:pPr>
@@ -714,27 +776,17 @@
                 <w:sz w:val="28"/>
                 <w:szCs w:val="28"/>
               </w:rPr>
-              <w:t>Total</w:t>
-            </w:r>
-            <w:r>
-              <w:rPr>
-                <w:b w:val="0"/>
-                <w:bCs/>
-                <w:color w:val="000000" w:themeColor="text1"/>
-                <w:sz w:val="28"/>
-                <w:szCs w:val="28"/>
-              </w:rPr>
-              <w:t xml:space="preserve"> </w:t>
-            </w:r>
-            <w:r>
-              <w:rPr>
-                <w:b w:val="0"/>
-                <w:bCs/>
-                <w:color w:val="000000" w:themeColor="text1"/>
-                <w:sz w:val="28"/>
-                <w:szCs w:val="28"/>
-              </w:rPr>
-              <w:t>number of performance optimizations implemented</w:t>
+              <w:t>Total number of performance optimizations implemented</w:t>
+            </w:r>
+            <w:r>
+              <w:rPr>
+                <w:b w:val="0"/>
+                <w:bCs/>
+                <w:color w:val="000000" w:themeColor="text1"/>
+                <w:sz w:val="28"/>
+                <w:szCs w:val="28"/>
+              </w:rPr>
+              <w:t>.</w:t>
             </w:r>
           </w:p>
           <w:p>
@@ -760,37 +812,17 @@
                 <w:sz w:val="28"/>
                 <w:szCs w:val="28"/>
               </w:rPr>
-              <w:t>Impact</w:t>
-            </w:r>
-            <w:r>
-              <w:rPr>
-                <w:b w:val="0"/>
-                <w:bCs/>
-                <w:color w:val="000000" w:themeColor="text1"/>
-                <w:sz w:val="28"/>
-                <w:szCs w:val="28"/>
-              </w:rPr>
-              <w:t xml:space="preserve"> </w:t>
-            </w:r>
-            <w:r>
-              <w:rPr>
-                <w:b w:val="0"/>
-                <w:bCs/>
-                <w:color w:val="000000" w:themeColor="text1"/>
-                <w:sz w:val="28"/>
-                <w:szCs w:val="28"/>
-              </w:rPr>
-              <w:t>of each optimization on system performance</w:t>
-            </w:r>
-            <w:r>
-              <w:rPr>
-                <w:b w:val="0"/>
-                <w:bCs/>
-                <w:color w:val="000000" w:themeColor="text1"/>
-                <w:sz w:val="28"/>
-                <w:szCs w:val="28"/>
-              </w:rPr>
-              <w:t xml:space="preserve"> (speed effect,memory usage effect)</w:t>
+              <w:t>Impact of each optimization on system performance (speed effect,memory usage effect)</w:t>
+            </w:r>
+            <w:r>
+              <w:rPr>
+                <w:b w:val="0"/>
+                <w:bCs/>
+                <w:color w:val="000000" w:themeColor="text1"/>
+                <w:sz w:val="28"/>
+                <w:szCs w:val="28"/>
+              </w:rPr>
+              <w:t>.</w:t>
             </w:r>
           </w:p>
           <w:p>
@@ -816,6 +848,15 @@
               </w:rPr>
               <w:t>Total number of hours spent on performance testing throughout the project</w:t>
             </w:r>
+            <w:r>
+              <w:rPr>
+                <w:b w:val="0"/>
+                <w:color w:val="000000" w:themeColor="text1"/>
+                <w:sz w:val="28"/>
+                <w:szCs w:val="28"/>
+              </w:rPr>
+              <w:t>.</w:t>
+            </w:r>
           </w:p>
           <w:p>
             <w:pPr>
@@ -838,7 +879,25 @@
                 <w:sz w:val="28"/>
                 <w:szCs w:val="28"/>
               </w:rPr>
-              <w:t xml:space="preserve">Average time taken to fix each bug </w:t>
+              <w:t>Total</w:t>
+            </w:r>
+            <w:r>
+              <w:rPr>
+                <w:b w:val="0"/>
+                <w:color w:val="000000" w:themeColor="text1"/>
+                <w:sz w:val="28"/>
+                <w:szCs w:val="28"/>
+              </w:rPr>
+              <w:t xml:space="preserve"> time taken to fix each bug </w:t>
+            </w:r>
+            <w:r>
+              <w:rPr>
+                <w:b w:val="0"/>
+                <w:color w:val="000000" w:themeColor="text1"/>
+                <w:sz w:val="28"/>
+                <w:szCs w:val="28"/>
+              </w:rPr>
+              <w:t>.</w:t>
             </w:r>
           </w:p>
           <w:p>
@@ -866,7 +925,16 @@
                 <w:sz w:val="28"/>
                 <w:szCs w:val="28"/>
               </w:rPr>
-              <w:t>Total number of hours spent preparing and performing reviews</w:t>
+              <w:t xml:space="preserve">Total number of hours spent preparing </w:t>
+            </w:r>
+            <w:r>
+              <w:rPr>
+                <w:b w:val="0"/>
+                <w:color w:val="000000" w:themeColor="text1"/>
+                <w:sz w:val="28"/>
+                <w:szCs w:val="28"/>
+              </w:rPr>
+              <w:t>the documentation.</w:t>
             </w:r>
           </w:p>
           <w:p>
@@ -922,54 +990,1539 @@
           <w:p>
             <w:pPr>
               <w:rPr>
-                <w:sz w:val="28"/>
-                <w:szCs w:val="28"/>
-              </w:rPr>
-            </w:pPr>
-          </w:p>
-          <w:p>
-            <w:pPr>
-              <w:rPr>
-                <w:sz w:val="28"/>
-                <w:szCs w:val="28"/>
-              </w:rPr>
-            </w:pPr>
-          </w:p>
-          <w:p>
-            <w:pPr>
-              <w:rPr>
-                <w:sz w:val="28"/>
-                <w:szCs w:val="28"/>
-              </w:rPr>
-            </w:pPr>
-          </w:p>
-          <w:p>
-            <w:pPr>
-              <w:rPr>
-                <w:sz w:val="28"/>
-                <w:szCs w:val="28"/>
-              </w:rPr>
-            </w:pPr>
-          </w:p>
-          <w:p>
-            <w:pPr>
-              <w:rPr>
-                <w:sz w:val="28"/>
-                <w:szCs w:val="28"/>
-              </w:rPr>
-            </w:pPr>
-          </w:p>
-          <w:p>
-            <w:pPr>
-              <w:rPr>
-                <w:sz w:val="28"/>
-                <w:szCs w:val="28"/>
-              </w:rPr>
-            </w:pPr>
-          </w:p>
-          <w:p>
-            <w:pPr>
-              <w:rPr>
+                <w:color w:val="000000" w:themeColor="text1"/>
+                <w:sz w:val="28"/>
+                <w:szCs w:val="28"/>
+              </w:rPr>
+            </w:pPr>
+            <w:r>
+              <w:rPr>
+                <w:color w:val="000000" w:themeColor="text1"/>
+                <w:sz w:val="28"/>
+                <w:szCs w:val="28"/>
+              </w:rPr>
+              <w:t>What</w:t>
+            </w:r>
+          </w:p>
+          <w:p>
+            <w:pPr>
+              <w:pStyle w:val="ListeParagraf"/>
+              <w:numPr>
+                <w:ilvl w:val="0"/>
+                <w:numId w:val="18"/>
+              </w:numPr>
+              <w:rPr>
+                <w:b w:val="0"/>
+                <w:bCs/>
+                <w:color w:val="000000" w:themeColor="text1"/>
+                <w:sz w:val="28"/>
+                <w:szCs w:val="28"/>
+              </w:rPr>
+            </w:pPr>
+            <w:r>
+              <w:rPr>
+                <w:b w:val="0"/>
+                <w:bCs/>
+                <w:color w:val="000000" w:themeColor="text1"/>
+                <w:sz w:val="28"/>
+                <w:szCs w:val="28"/>
+              </w:rPr>
+              <w:t xml:space="preserve">Count </w:t>
+            </w:r>
+            <w:r>
+              <w:rPr>
+                <w:b w:val="0"/>
+                <w:bCs/>
+                <w:color w:val="000000" w:themeColor="text1"/>
+                <w:sz w:val="28"/>
+                <w:szCs w:val="28"/>
+              </w:rPr>
+              <w:t xml:space="preserve">of features, including personalized profiles,lecture materials,communities and </w:t>
+            </w:r>
+            <w:r>
+              <w:rPr>
+                <w:b w:val="0"/>
+                <w:bCs/>
+                <w:color w:val="000000" w:themeColor="text1"/>
+                <w:sz w:val="28"/>
+                <w:szCs w:val="28"/>
+              </w:rPr>
+              <w:t>announcement</w:t>
+            </w:r>
+            <w:r>
+              <w:rPr>
+                <w:b w:val="0"/>
+                <w:bCs/>
+                <w:color w:val="000000" w:themeColor="text1"/>
+                <w:sz w:val="28"/>
+                <w:szCs w:val="28"/>
+              </w:rPr>
+              <w:t xml:space="preserve"> system.(1.1)</w:t>
+            </w:r>
+          </w:p>
+          <w:p>
+            <w:pPr>
+              <w:pStyle w:val="ListeParagraf"/>
+              <w:numPr>
+                <w:ilvl w:val="0"/>
+                <w:numId w:val="18"/>
+              </w:numPr>
+              <w:rPr>
+                <w:b w:val="0"/>
+                <w:bCs/>
+                <w:color w:val="000000" w:themeColor="text1"/>
+                <w:sz w:val="28"/>
+                <w:szCs w:val="28"/>
+              </w:rPr>
+            </w:pPr>
+            <w:r>
+              <w:rPr>
+                <w:b w:val="0"/>
+                <w:bCs/>
+                <w:color w:val="000000" w:themeColor="text1"/>
+                <w:sz w:val="28"/>
+                <w:szCs w:val="28"/>
+              </w:rPr>
+              <w:t>T</w:t>
+            </w:r>
+            <w:r>
+              <w:rPr>
+                <w:b w:val="0"/>
+                <w:bCs/>
+                <w:color w:val="000000" w:themeColor="text1"/>
+                <w:sz w:val="28"/>
+                <w:szCs w:val="28"/>
+              </w:rPr>
+              <w:t>he</w:t>
+            </w:r>
+            <w:r>
+              <w:rPr>
+                <w:b w:val="0"/>
+                <w:bCs/>
+                <w:color w:val="000000" w:themeColor="text1"/>
+                <w:sz w:val="28"/>
+                <w:szCs w:val="28"/>
+              </w:rPr>
+              <w:t xml:space="preserve"> count</w:t>
+            </w:r>
+            <w:r>
+              <w:rPr>
+                <w:b w:val="0"/>
+                <w:bCs/>
+                <w:color w:val="000000" w:themeColor="text1"/>
+                <w:sz w:val="28"/>
+                <w:szCs w:val="28"/>
+              </w:rPr>
+              <w:t xml:space="preserve"> of</w:t>
+            </w:r>
+            <w:r>
+              <w:rPr>
+                <w:b w:val="0"/>
+                <w:bCs/>
+                <w:color w:val="000000" w:themeColor="text1"/>
+                <w:sz w:val="28"/>
+                <w:szCs w:val="28"/>
+              </w:rPr>
+              <w:t xml:space="preserve"> </w:t>
+            </w:r>
+            <w:r>
+              <w:rPr>
+                <w:b w:val="0"/>
+                <w:bCs/>
+                <w:color w:val="000000" w:themeColor="text1"/>
+                <w:sz w:val="28"/>
+                <w:szCs w:val="28"/>
+              </w:rPr>
+              <w:t>unique locations where the sp</w:t>
+            </w:r>
+            <w:r>
+              <w:rPr>
+                <w:b w:val="0"/>
+                <w:bCs/>
+                <w:color w:val="000000" w:themeColor="text1"/>
+                <w:sz w:val="28"/>
+                <w:szCs w:val="28"/>
+              </w:rPr>
+              <w:t>rint</w:t>
+            </w:r>
+            <w:r>
+              <w:rPr>
+                <w:b w:val="0"/>
+                <w:bCs/>
+                <w:color w:val="000000" w:themeColor="text1"/>
+                <w:sz w:val="28"/>
+                <w:szCs w:val="28"/>
+              </w:rPr>
+              <w:t xml:space="preserve"> is repeated</w:t>
+            </w:r>
+            <w:r>
+              <w:rPr>
+                <w:b w:val="0"/>
+                <w:bCs/>
+                <w:color w:val="000000" w:themeColor="text1"/>
+                <w:sz w:val="28"/>
+                <w:szCs w:val="28"/>
+              </w:rPr>
+              <w:t>.</w:t>
+            </w:r>
+            <w:r>
+              <w:rPr>
+                <w:b w:val="0"/>
+                <w:bCs/>
+                <w:color w:val="000000" w:themeColor="text1"/>
+                <w:sz w:val="28"/>
+                <w:szCs w:val="28"/>
+              </w:rPr>
+              <w:t xml:space="preserve"> </w:t>
+            </w:r>
+            <w:r>
+              <w:rPr>
+                <w:b w:val="0"/>
+                <w:bCs/>
+                <w:color w:val="000000" w:themeColor="text1"/>
+                <w:sz w:val="28"/>
+                <w:szCs w:val="28"/>
+              </w:rPr>
+              <w:t>(</w:t>
+            </w:r>
+            <w:r>
+              <w:rPr>
+                <w:b w:val="0"/>
+                <w:bCs/>
+                <w:color w:val="000000" w:themeColor="text1"/>
+                <w:sz w:val="28"/>
+                <w:szCs w:val="28"/>
+              </w:rPr>
+              <w:t>2.1</w:t>
+            </w:r>
+            <w:r>
+              <w:rPr>
+                <w:b w:val="0"/>
+                <w:bCs/>
+                <w:color w:val="000000" w:themeColor="text1"/>
+                <w:sz w:val="28"/>
+                <w:szCs w:val="28"/>
+              </w:rPr>
+              <w:t>)</w:t>
+            </w:r>
+          </w:p>
+          <w:p>
+            <w:pPr>
+              <w:pStyle w:val="ListeParagraf"/>
+              <w:numPr>
+                <w:ilvl w:val="0"/>
+                <w:numId w:val="18"/>
+              </w:numPr>
+              <w:rPr>
+                <w:b w:val="0"/>
+                <w:bCs/>
+                <w:color w:val="000000" w:themeColor="text1"/>
+                <w:sz w:val="28"/>
+                <w:szCs w:val="28"/>
+              </w:rPr>
+            </w:pPr>
+            <w:r>
+              <w:rPr>
+                <w:b w:val="0"/>
+                <w:bCs/>
+                <w:color w:val="000000" w:themeColor="text1"/>
+                <w:sz w:val="28"/>
+                <w:szCs w:val="28"/>
+              </w:rPr>
+              <w:t>Frequency of sprint repetiton</w:t>
+            </w:r>
+            <w:r>
+              <w:rPr>
+                <w:b w:val="0"/>
+                <w:bCs/>
+                <w:color w:val="000000" w:themeColor="text1"/>
+                <w:sz w:val="28"/>
+                <w:szCs w:val="28"/>
+              </w:rPr>
+              <w:t xml:space="preserve"> in each stage.(2.2)</w:t>
+            </w:r>
+          </w:p>
+          <w:p>
+            <w:pPr>
+              <w:pStyle w:val="ListeParagraf"/>
+              <w:numPr>
+                <w:ilvl w:val="0"/>
+                <w:numId w:val="18"/>
+              </w:numPr>
+              <w:rPr>
+                <w:b w:val="0"/>
+                <w:bCs/>
+                <w:color w:val="000000" w:themeColor="text1"/>
+                <w:sz w:val="28"/>
+                <w:szCs w:val="28"/>
+              </w:rPr>
+            </w:pPr>
+            <w:r>
+              <w:rPr>
+                <w:b w:val="0"/>
+                <w:bCs/>
+                <w:color w:val="000000" w:themeColor="text1"/>
+                <w:sz w:val="28"/>
+                <w:szCs w:val="28"/>
+              </w:rPr>
+              <w:t>T</w:t>
+            </w:r>
+            <w:r>
+              <w:rPr>
+                <w:b w:val="0"/>
+                <w:bCs/>
+                <w:color w:val="000000" w:themeColor="text1"/>
+                <w:sz w:val="28"/>
+                <w:szCs w:val="28"/>
+              </w:rPr>
+              <w:t>he</w:t>
+            </w:r>
+            <w:r>
+              <w:rPr>
+                <w:b w:val="0"/>
+                <w:bCs/>
+                <w:color w:val="000000" w:themeColor="text1"/>
+                <w:sz w:val="28"/>
+                <w:szCs w:val="28"/>
+              </w:rPr>
+              <w:t xml:space="preserve"> amount of new user stories added to the backlog.(3.1)</w:t>
+            </w:r>
+          </w:p>
+          <w:p>
+            <w:pPr>
+              <w:pStyle w:val="ListeParagraf"/>
+              <w:numPr>
+                <w:ilvl w:val="0"/>
+                <w:numId w:val="18"/>
+              </w:numPr>
+              <w:rPr>
+                <w:b w:val="0"/>
+                <w:bCs/>
+                <w:color w:val="000000" w:themeColor="text1"/>
+                <w:sz w:val="28"/>
+                <w:szCs w:val="28"/>
+              </w:rPr>
+            </w:pPr>
+            <w:r>
+              <w:rPr>
+                <w:b w:val="0"/>
+                <w:bCs/>
+                <w:color w:val="000000" w:themeColor="text1"/>
+                <w:sz w:val="28"/>
+                <w:szCs w:val="28"/>
+              </w:rPr>
+              <w:t>Count of APIs integrated into project.(4.1)</w:t>
+            </w:r>
+          </w:p>
+          <w:p>
+            <w:pPr>
+              <w:pStyle w:val="ListeParagraf"/>
+              <w:numPr>
+                <w:ilvl w:val="0"/>
+                <w:numId w:val="18"/>
+              </w:numPr>
+              <w:rPr>
+                <w:b w:val="0"/>
+                <w:bCs/>
+                <w:color w:val="000000" w:themeColor="text1"/>
+                <w:sz w:val="28"/>
+                <w:szCs w:val="28"/>
+              </w:rPr>
+            </w:pPr>
+            <w:r>
+              <w:rPr>
+                <w:b w:val="0"/>
+                <w:bCs/>
+                <w:color w:val="000000" w:themeColor="text1"/>
+                <w:sz w:val="28"/>
+                <w:szCs w:val="28"/>
+              </w:rPr>
+              <w:t>Count of performance optimizations</w:t>
+            </w:r>
+            <w:r>
+              <w:rPr>
+                <w:b w:val="0"/>
+                <w:bCs/>
+                <w:color w:val="000000" w:themeColor="text1"/>
+                <w:sz w:val="28"/>
+                <w:szCs w:val="28"/>
+              </w:rPr>
+              <w:t>.(5.1)</w:t>
+            </w:r>
+          </w:p>
+          <w:p>
+            <w:pPr>
+              <w:pStyle w:val="ListeParagraf"/>
+              <w:numPr>
+                <w:ilvl w:val="0"/>
+                <w:numId w:val="18"/>
+              </w:numPr>
+              <w:rPr>
+                <w:b w:val="0"/>
+                <w:bCs/>
+                <w:color w:val="000000" w:themeColor="text1"/>
+                <w:sz w:val="28"/>
+                <w:szCs w:val="28"/>
+              </w:rPr>
+            </w:pPr>
+            <w:r>
+              <w:rPr>
+                <w:b w:val="0"/>
+                <w:bCs/>
+                <w:color w:val="000000" w:themeColor="text1"/>
+                <w:sz w:val="28"/>
+                <w:szCs w:val="28"/>
+              </w:rPr>
+              <w:t>System's Memory usage percentage and feedback time</w:t>
+            </w:r>
+            <w:r>
+              <w:rPr>
+                <w:b w:val="0"/>
+                <w:bCs/>
+                <w:color w:val="000000" w:themeColor="text1"/>
+                <w:sz w:val="28"/>
+                <w:szCs w:val="28"/>
+              </w:rPr>
+              <w:t>.(5.2)</w:t>
+            </w:r>
+          </w:p>
+          <w:p>
+            <w:pPr>
+              <w:pStyle w:val="ListeParagraf"/>
+              <w:numPr>
+                <w:ilvl w:val="0"/>
+                <w:numId w:val="18"/>
+              </w:numPr>
+              <w:rPr>
+                <w:b w:val="0"/>
+                <w:bCs/>
+                <w:color w:val="000000" w:themeColor="text1"/>
+                <w:sz w:val="28"/>
+                <w:szCs w:val="28"/>
+              </w:rPr>
+            </w:pPr>
+            <w:r>
+              <w:rPr>
+                <w:b w:val="0"/>
+                <w:bCs/>
+                <w:color w:val="000000" w:themeColor="text1"/>
+                <w:sz w:val="28"/>
+                <w:szCs w:val="28"/>
+              </w:rPr>
+              <w:t>Total number of hours spent preparing and performing reviews.</w:t>
+            </w:r>
+            <w:r>
+              <w:rPr>
+                <w:b w:val="0"/>
+                <w:bCs/>
+                <w:color w:val="000000" w:themeColor="text1"/>
+                <w:sz w:val="28"/>
+                <w:szCs w:val="28"/>
+              </w:rPr>
+              <w:t>(6.1)</w:t>
+            </w:r>
+          </w:p>
+          <w:p>
+            <w:pPr>
+              <w:pStyle w:val="ListeParagraf"/>
+              <w:numPr>
+                <w:ilvl w:val="0"/>
+                <w:numId w:val="18"/>
+              </w:numPr>
+              <w:rPr>
+                <w:b w:val="0"/>
+                <w:bCs/>
+                <w:color w:val="000000" w:themeColor="text1"/>
+                <w:sz w:val="28"/>
+                <w:szCs w:val="28"/>
+              </w:rPr>
+            </w:pPr>
+            <w:r>
+              <w:rPr>
+                <w:b w:val="0"/>
+                <w:bCs/>
+                <w:color w:val="000000" w:themeColor="text1"/>
+                <w:sz w:val="28"/>
+                <w:szCs w:val="28"/>
+              </w:rPr>
+              <w:t>Time</w:t>
+            </w:r>
+            <w:r>
+              <w:rPr>
+                <w:b w:val="0"/>
+                <w:bCs/>
+                <w:color w:val="000000" w:themeColor="text1"/>
+                <w:sz w:val="28"/>
+                <w:szCs w:val="28"/>
+              </w:rPr>
+              <w:t xml:space="preserve"> </w:t>
+            </w:r>
+            <w:r>
+              <w:rPr>
+                <w:b w:val="0"/>
+                <w:bCs/>
+                <w:color w:val="000000" w:themeColor="text1"/>
+                <w:sz w:val="28"/>
+                <w:szCs w:val="28"/>
+              </w:rPr>
+              <w:t>to fix each individual bug</w:t>
+            </w:r>
+            <w:r>
+              <w:rPr>
+                <w:b w:val="0"/>
+                <w:bCs/>
+                <w:color w:val="000000" w:themeColor="text1"/>
+                <w:sz w:val="28"/>
+                <w:szCs w:val="28"/>
+              </w:rPr>
+              <w:t>.(7.1)</w:t>
+            </w:r>
+          </w:p>
+          <w:p>
+            <w:pPr>
+              <w:pStyle w:val="ListeParagraf"/>
+              <w:numPr>
+                <w:ilvl w:val="0"/>
+                <w:numId w:val="18"/>
+              </w:numPr>
+              <w:rPr>
+                <w:b w:val="0"/>
+                <w:bCs/>
+                <w:color w:val="000000" w:themeColor="text1"/>
+                <w:sz w:val="28"/>
+                <w:szCs w:val="28"/>
+              </w:rPr>
+            </w:pPr>
+            <w:r>
+              <w:rPr>
+                <w:b w:val="0"/>
+                <w:bCs/>
+                <w:color w:val="000000" w:themeColor="text1"/>
+                <w:sz w:val="28"/>
+                <w:szCs w:val="28"/>
+              </w:rPr>
+              <w:t>D</w:t>
+            </w:r>
+            <w:r>
+              <w:rPr>
+                <w:b w:val="0"/>
+                <w:bCs/>
+                <w:color w:val="000000" w:themeColor="text1"/>
+                <w:sz w:val="28"/>
+                <w:szCs w:val="28"/>
+              </w:rPr>
+              <w:t>ocumentation preparation time</w:t>
+            </w:r>
+            <w:r>
+              <w:rPr>
+                <w:b w:val="0"/>
+                <w:bCs/>
+                <w:color w:val="000000" w:themeColor="text1"/>
+                <w:sz w:val="28"/>
+                <w:szCs w:val="28"/>
+              </w:rPr>
+              <w:t>.</w:t>
+            </w:r>
+            <w:r>
+              <w:rPr>
+                <w:b w:val="0"/>
+                <w:bCs/>
+                <w:color w:val="000000" w:themeColor="text1"/>
+                <w:sz w:val="28"/>
+                <w:szCs w:val="28"/>
+              </w:rPr>
+              <w:t>(8.1)</w:t>
+            </w:r>
+          </w:p>
+          <w:p>
+            <w:pPr>
+              <w:rPr>
+                <w:sz w:val="28"/>
+                <w:szCs w:val="28"/>
+              </w:rPr>
+            </w:pPr>
+          </w:p>
+          <w:p>
+            <w:pPr>
+              <w:rPr>
+                <w:b w:val="0"/>
+                <w:color w:val="000000" w:themeColor="text1"/>
+                <w:sz w:val="28"/>
+                <w:szCs w:val="28"/>
+              </w:rPr>
+            </w:pPr>
+            <w:r>
+              <w:rPr>
+                <w:color w:val="000000" w:themeColor="text1"/>
+                <w:sz w:val="28"/>
+                <w:szCs w:val="28"/>
+              </w:rPr>
+              <w:t>When</w:t>
+            </w:r>
+          </w:p>
+          <w:p>
+            <w:pPr>
+              <w:pStyle w:val="ListeParagraf"/>
+              <w:numPr>
+                <w:ilvl w:val="0"/>
+                <w:numId w:val="19"/>
+              </w:numPr>
+              <w:rPr>
+                <w:b w:val="0"/>
+                <w:bCs/>
+                <w:color w:val="000000" w:themeColor="text1"/>
+                <w:sz w:val="28"/>
+                <w:szCs w:val="28"/>
+              </w:rPr>
+            </w:pPr>
+            <w:r>
+              <w:rPr>
+                <w:b w:val="0"/>
+                <w:bCs/>
+                <w:color w:val="000000" w:themeColor="text1"/>
+                <w:sz w:val="28"/>
+                <w:szCs w:val="28"/>
+              </w:rPr>
+              <w:t>After each feature development</w:t>
+            </w:r>
+            <w:r>
+              <w:rPr>
+                <w:b w:val="0"/>
+                <w:bCs/>
+                <w:color w:val="000000" w:themeColor="text1"/>
+                <w:sz w:val="28"/>
+                <w:szCs w:val="28"/>
+              </w:rPr>
+              <w:t>.</w:t>
+            </w:r>
+            <w:r>
+              <w:rPr>
+                <w:b w:val="0"/>
+                <w:bCs/>
+                <w:color w:val="000000" w:themeColor="text1"/>
+                <w:sz w:val="28"/>
+                <w:szCs w:val="28"/>
+              </w:rPr>
+              <w:t>(1.1)</w:t>
+            </w:r>
+          </w:p>
+          <w:p>
+            <w:pPr>
+              <w:pStyle w:val="ListeParagraf"/>
+              <w:numPr>
+                <w:ilvl w:val="0"/>
+                <w:numId w:val="19"/>
+              </w:numPr>
+              <w:rPr>
+                <w:b w:val="0"/>
+                <w:bCs/>
+                <w:color w:val="000000" w:themeColor="text1"/>
+                <w:sz w:val="28"/>
+                <w:szCs w:val="28"/>
+              </w:rPr>
+            </w:pPr>
+            <w:r>
+              <w:rPr>
+                <w:b w:val="0"/>
+                <w:bCs/>
+                <w:color w:val="000000" w:themeColor="text1"/>
+                <w:sz w:val="28"/>
+                <w:szCs w:val="28"/>
+              </w:rPr>
+              <w:t>Recorded at the end of each sprint cycle</w:t>
+            </w:r>
+            <w:r>
+              <w:rPr>
+                <w:b w:val="0"/>
+                <w:bCs/>
+                <w:color w:val="000000" w:themeColor="text1"/>
+                <w:sz w:val="28"/>
+                <w:szCs w:val="28"/>
+              </w:rPr>
+              <w:t>.</w:t>
+            </w:r>
+            <w:r>
+              <w:rPr>
+                <w:b w:val="0"/>
+                <w:bCs/>
+                <w:color w:val="000000" w:themeColor="text1"/>
+                <w:sz w:val="28"/>
+                <w:szCs w:val="28"/>
+              </w:rPr>
+              <w:t>(2.1)</w:t>
+            </w:r>
+          </w:p>
+          <w:p>
+            <w:pPr>
+              <w:pStyle w:val="ListeParagraf"/>
+              <w:numPr>
+                <w:ilvl w:val="0"/>
+                <w:numId w:val="19"/>
+              </w:numPr>
+              <w:rPr>
+                <w:b w:val="0"/>
+                <w:bCs/>
+                <w:color w:val="000000" w:themeColor="text1"/>
+                <w:sz w:val="28"/>
+                <w:szCs w:val="28"/>
+              </w:rPr>
+            </w:pPr>
+            <w:r>
+              <w:rPr>
+                <w:b w:val="0"/>
+                <w:bCs/>
+                <w:color w:val="000000" w:themeColor="text1"/>
+                <w:sz w:val="28"/>
+                <w:szCs w:val="28"/>
+              </w:rPr>
+              <w:t>Just before a new sprint begin.(3.1)</w:t>
+            </w:r>
+          </w:p>
+          <w:p>
+            <w:pPr>
+              <w:pStyle w:val="ListeParagraf"/>
+              <w:numPr>
+                <w:ilvl w:val="0"/>
+                <w:numId w:val="19"/>
+              </w:numPr>
+              <w:rPr>
+                <w:b w:val="0"/>
+                <w:bCs/>
+                <w:color w:val="000000" w:themeColor="text1"/>
+                <w:sz w:val="28"/>
+                <w:szCs w:val="28"/>
+              </w:rPr>
+            </w:pPr>
+            <w:r>
+              <w:rPr>
+                <w:b w:val="0"/>
+                <w:bCs/>
+                <w:color w:val="000000" w:themeColor="text1"/>
+                <w:sz w:val="28"/>
+                <w:szCs w:val="28"/>
+              </w:rPr>
+              <w:t xml:space="preserve">Recorded </w:t>
+            </w:r>
+            <w:r>
+              <w:rPr>
+                <w:b w:val="0"/>
+                <w:bCs/>
+                <w:color w:val="000000" w:themeColor="text1"/>
+                <w:sz w:val="28"/>
+                <w:szCs w:val="28"/>
+              </w:rPr>
+              <w:t>just after</w:t>
+            </w:r>
+            <w:r>
+              <w:rPr>
+                <w:b w:val="0"/>
+                <w:bCs/>
+                <w:color w:val="000000" w:themeColor="text1"/>
+                <w:sz w:val="28"/>
+                <w:szCs w:val="28"/>
+              </w:rPr>
+              <w:t xml:space="preserve"> completion of each API integration.</w:t>
+            </w:r>
+            <w:r>
+              <w:rPr>
+                <w:b w:val="0"/>
+                <w:bCs/>
+                <w:color w:val="000000" w:themeColor="text1"/>
+                <w:sz w:val="28"/>
+                <w:szCs w:val="28"/>
+              </w:rPr>
+              <w:t>(4.1)</w:t>
+            </w:r>
+          </w:p>
+          <w:p>
+            <w:pPr>
+              <w:pStyle w:val="ListeParagraf"/>
+              <w:numPr>
+                <w:ilvl w:val="0"/>
+                <w:numId w:val="19"/>
+              </w:numPr>
+              <w:rPr>
+                <w:b w:val="0"/>
+                <w:bCs/>
+                <w:color w:val="000000" w:themeColor="text1"/>
+                <w:sz w:val="28"/>
+                <w:szCs w:val="28"/>
+              </w:rPr>
+            </w:pPr>
+            <w:r>
+              <w:rPr>
+                <w:b w:val="0"/>
+                <w:bCs/>
+                <w:color w:val="000000" w:themeColor="text1"/>
+                <w:sz w:val="28"/>
+                <w:szCs w:val="28"/>
+              </w:rPr>
+              <w:t>After</w:t>
+            </w:r>
+            <w:r>
+              <w:rPr>
+                <w:b w:val="0"/>
+                <w:bCs/>
+                <w:color w:val="000000" w:themeColor="text1"/>
+                <w:sz w:val="28"/>
+                <w:szCs w:val="28"/>
+              </w:rPr>
+              <w:t xml:space="preserve"> completion of each optimization task.</w:t>
+            </w:r>
+            <w:r>
+              <w:rPr>
+                <w:b w:val="0"/>
+                <w:bCs/>
+                <w:color w:val="000000" w:themeColor="text1"/>
+                <w:sz w:val="28"/>
+                <w:szCs w:val="28"/>
+              </w:rPr>
+              <w:t>(5.1)</w:t>
+            </w:r>
+          </w:p>
+          <w:p>
+            <w:pPr>
+              <w:pStyle w:val="ListeParagraf"/>
+              <w:numPr>
+                <w:ilvl w:val="0"/>
+                <w:numId w:val="19"/>
+              </w:numPr>
+              <w:rPr>
+                <w:b w:val="0"/>
+                <w:bCs/>
+                <w:color w:val="000000" w:themeColor="text1"/>
+                <w:sz w:val="28"/>
+                <w:szCs w:val="28"/>
+              </w:rPr>
+            </w:pPr>
+            <w:r>
+              <w:rPr>
+                <w:b w:val="0"/>
+                <w:bCs/>
+                <w:color w:val="000000" w:themeColor="text1"/>
+                <w:sz w:val="28"/>
+                <w:szCs w:val="28"/>
+              </w:rPr>
+              <w:t>Evaluated during testing phase.(5.2)</w:t>
+            </w:r>
+          </w:p>
+          <w:p>
+            <w:pPr>
+              <w:pStyle w:val="ListeParagraf"/>
+              <w:numPr>
+                <w:ilvl w:val="0"/>
+                <w:numId w:val="19"/>
+              </w:numPr>
+              <w:rPr>
+                <w:b w:val="0"/>
+                <w:bCs/>
+                <w:color w:val="000000" w:themeColor="text1"/>
+                <w:sz w:val="28"/>
+                <w:szCs w:val="28"/>
+              </w:rPr>
+            </w:pPr>
+            <w:r>
+              <w:rPr>
+                <w:b w:val="0"/>
+                <w:bCs/>
+                <w:color w:val="000000" w:themeColor="text1"/>
+                <w:sz w:val="28"/>
+                <w:szCs w:val="28"/>
+              </w:rPr>
+              <w:t>Recorded immediately following each review session.</w:t>
+            </w:r>
+            <w:r>
+              <w:rPr>
+                <w:b w:val="0"/>
+                <w:bCs/>
+                <w:color w:val="000000" w:themeColor="text1"/>
+                <w:sz w:val="28"/>
+                <w:szCs w:val="28"/>
+              </w:rPr>
+              <w:t>(6.1)</w:t>
+            </w:r>
+          </w:p>
+          <w:p>
+            <w:pPr>
+              <w:pStyle w:val="ListeParagraf"/>
+              <w:numPr>
+                <w:ilvl w:val="0"/>
+                <w:numId w:val="19"/>
+              </w:numPr>
+              <w:rPr>
+                <w:b w:val="0"/>
+                <w:bCs/>
+                <w:color w:val="000000" w:themeColor="text1"/>
+                <w:sz w:val="28"/>
+                <w:szCs w:val="28"/>
+              </w:rPr>
+            </w:pPr>
+            <w:r>
+              <w:rPr>
+                <w:b w:val="0"/>
+                <w:bCs/>
+                <w:color w:val="000000" w:themeColor="text1"/>
+                <w:sz w:val="28"/>
+                <w:szCs w:val="28"/>
+              </w:rPr>
+              <w:t xml:space="preserve">Recorded </w:t>
+            </w:r>
+            <w:r>
+              <w:rPr>
+                <w:b w:val="0"/>
+                <w:bCs/>
+                <w:color w:val="000000" w:themeColor="text1"/>
+                <w:sz w:val="28"/>
+                <w:szCs w:val="28"/>
+              </w:rPr>
+              <w:t>after</w:t>
+            </w:r>
+            <w:r>
+              <w:rPr>
+                <w:b w:val="0"/>
+                <w:bCs/>
+                <w:color w:val="000000" w:themeColor="text1"/>
+                <w:sz w:val="28"/>
+                <w:szCs w:val="28"/>
+              </w:rPr>
+              <w:t xml:space="preserve"> </w:t>
+            </w:r>
+            <w:r>
+              <w:rPr>
+                <w:b w:val="0"/>
+                <w:bCs/>
+                <w:color w:val="000000" w:themeColor="text1"/>
+                <w:sz w:val="28"/>
+                <w:szCs w:val="28"/>
+              </w:rPr>
+              <w:t>fixing</w:t>
+            </w:r>
+            <w:r>
+              <w:rPr>
+                <w:b w:val="0"/>
+                <w:bCs/>
+                <w:color w:val="000000" w:themeColor="text1"/>
+                <w:sz w:val="28"/>
+                <w:szCs w:val="28"/>
+              </w:rPr>
+              <w:t xml:space="preserve"> of each bug.</w:t>
+            </w:r>
+            <w:r>
+              <w:rPr>
+                <w:b w:val="0"/>
+                <w:bCs/>
+                <w:color w:val="000000" w:themeColor="text1"/>
+                <w:sz w:val="28"/>
+                <w:szCs w:val="28"/>
+              </w:rPr>
+              <w:t>(7.1)</w:t>
+            </w:r>
+          </w:p>
+          <w:p>
+            <w:pPr>
+              <w:pStyle w:val="ListeParagraf"/>
+              <w:numPr>
+                <w:ilvl w:val="0"/>
+                <w:numId w:val="19"/>
+              </w:numPr>
+              <w:rPr>
+                <w:b w:val="0"/>
+                <w:bCs/>
+                <w:color w:val="000000" w:themeColor="text1"/>
+                <w:sz w:val="28"/>
+                <w:szCs w:val="28"/>
+              </w:rPr>
+            </w:pPr>
+            <w:r>
+              <w:rPr>
+                <w:b w:val="0"/>
+                <w:bCs/>
+                <w:color w:val="000000" w:themeColor="text1"/>
+                <w:sz w:val="28"/>
+                <w:szCs w:val="28"/>
+              </w:rPr>
+              <w:t>Recorded immediately following each review session or at the end of a review cycle.</w:t>
+            </w:r>
+            <w:r>
+              <w:rPr>
+                <w:b w:val="0"/>
+                <w:bCs/>
+                <w:color w:val="000000" w:themeColor="text1"/>
+                <w:sz w:val="28"/>
+                <w:szCs w:val="28"/>
+              </w:rPr>
+              <w:t>(8.1)</w:t>
+            </w:r>
+          </w:p>
+          <w:p>
+            <w:pPr>
+              <w:pStyle w:val="ListeParagraf"/>
+              <w:rPr>
+                <w:bCs/>
+                <w:color w:val="000000" w:themeColor="text1"/>
+                <w:sz w:val="28"/>
+                <w:szCs w:val="28"/>
+              </w:rPr>
+            </w:pPr>
+          </w:p>
+          <w:p>
+            <w:pPr>
+              <w:rPr>
+                <w:b w:val="0"/>
+                <w:bCs/>
+                <w:color w:val="000000" w:themeColor="text1"/>
+                <w:sz w:val="28"/>
+                <w:szCs w:val="28"/>
+              </w:rPr>
+            </w:pPr>
+            <w:r>
+              <w:rPr>
+                <w:bCs/>
+                <w:color w:val="000000" w:themeColor="text1"/>
+                <w:sz w:val="28"/>
+                <w:szCs w:val="28"/>
+              </w:rPr>
+              <w:t>Format</w:t>
+            </w:r>
+          </w:p>
+          <w:p>
+            <w:pPr>
+              <w:pStyle w:val="ListeParagraf"/>
+              <w:numPr>
+                <w:ilvl w:val="0"/>
+                <w:numId w:val="19"/>
+              </w:numPr>
+              <w:rPr>
+                <w:b w:val="0"/>
+                <w:color w:val="000000" w:themeColor="text1"/>
+                <w:sz w:val="28"/>
+                <w:szCs w:val="28"/>
+              </w:rPr>
+            </w:pPr>
+            <w:r>
+              <w:rPr>
+                <w:b w:val="0"/>
+                <w:color w:val="000000" w:themeColor="text1"/>
+                <w:sz w:val="28"/>
+                <w:szCs w:val="28"/>
+              </w:rPr>
+              <w:t>Integer data</w:t>
+            </w:r>
+            <w:r>
+              <w:rPr>
+                <w:b w:val="0"/>
+                <w:color w:val="000000" w:themeColor="text1"/>
+                <w:sz w:val="28"/>
+                <w:szCs w:val="28"/>
+              </w:rPr>
+              <w:t xml:space="preserve"> </w:t>
+            </w:r>
+            <w:r>
+              <w:rPr>
+                <w:b w:val="0"/>
+                <w:color w:val="000000" w:themeColor="text1"/>
+                <w:sz w:val="28"/>
+                <w:szCs w:val="28"/>
+              </w:rPr>
+              <w:t>(1.1,</w:t>
+            </w:r>
+            <w:r>
+              <w:rPr>
+                <w:b w:val="0"/>
+                <w:color w:val="000000" w:themeColor="text1"/>
+                <w:sz w:val="28"/>
+                <w:szCs w:val="28"/>
+              </w:rPr>
+              <w:t xml:space="preserve"> </w:t>
+            </w:r>
+            <w:r>
+              <w:rPr>
+                <w:b w:val="0"/>
+                <w:color w:val="000000" w:themeColor="text1"/>
+                <w:sz w:val="28"/>
+                <w:szCs w:val="28"/>
+              </w:rPr>
+              <w:t>2.1</w:t>
+            </w:r>
+            <w:r>
+              <w:rPr>
+                <w:b w:val="0"/>
+                <w:color w:val="000000" w:themeColor="text1"/>
+                <w:sz w:val="28"/>
+                <w:szCs w:val="28"/>
+              </w:rPr>
+              <w:t>, 3.1</w:t>
+            </w:r>
+            <w:r>
+              <w:rPr>
+                <w:b w:val="0"/>
+                <w:color w:val="000000" w:themeColor="text1"/>
+                <w:sz w:val="28"/>
+                <w:szCs w:val="28"/>
+              </w:rPr>
+              <w:t>, 4.1</w:t>
+            </w:r>
+            <w:r>
+              <w:rPr>
+                <w:b w:val="0"/>
+                <w:color w:val="000000" w:themeColor="text1"/>
+                <w:sz w:val="28"/>
+                <w:szCs w:val="28"/>
+              </w:rPr>
+              <w:t>, 5.1</w:t>
+            </w:r>
+            <w:r>
+              <w:rPr>
+                <w:b w:val="0"/>
+                <w:color w:val="000000" w:themeColor="text1"/>
+                <w:sz w:val="28"/>
+                <w:szCs w:val="28"/>
+              </w:rPr>
+              <w:t>)</w:t>
+            </w:r>
+          </w:p>
+          <w:p>
+            <w:pPr>
+              <w:pStyle w:val="ListeParagraf"/>
+              <w:numPr>
+                <w:ilvl w:val="0"/>
+                <w:numId w:val="19"/>
+              </w:numPr>
+              <w:rPr>
+                <w:b w:val="0"/>
+                <w:color w:val="000000" w:themeColor="text1"/>
+                <w:sz w:val="28"/>
+                <w:szCs w:val="28"/>
+              </w:rPr>
+            </w:pPr>
+            <w:r>
+              <w:rPr>
+                <w:b w:val="0"/>
+                <w:color w:val="000000" w:themeColor="text1"/>
+                <w:sz w:val="28"/>
+                <w:szCs w:val="28"/>
+              </w:rPr>
+              <w:t>Real number data (2.2</w:t>
+            </w:r>
+            <w:r>
+              <w:rPr>
+                <w:b w:val="0"/>
+                <w:color w:val="000000" w:themeColor="text1"/>
+                <w:sz w:val="28"/>
+                <w:szCs w:val="28"/>
+              </w:rPr>
+              <w:t>, 5.2, 6.1, 7.1, 8.1</w:t>
+            </w:r>
+            <w:r>
+              <w:rPr>
+                <w:b w:val="0"/>
+                <w:color w:val="000000" w:themeColor="text1"/>
+                <w:sz w:val="28"/>
+                <w:szCs w:val="28"/>
+              </w:rPr>
+              <w:t>)</w:t>
+            </w:r>
+          </w:p>
+          <w:p>
+            <w:pPr>
+              <w:rPr>
+                <w:sz w:val="28"/>
+                <w:szCs w:val="28"/>
+              </w:rPr>
+            </w:pPr>
+          </w:p>
+          <w:p>
+            <w:pPr>
+              <w:rPr>
+                <w:b w:val="0"/>
+                <w:color w:val="000000" w:themeColor="text1"/>
+                <w:sz w:val="28"/>
+                <w:szCs w:val="28"/>
+              </w:rPr>
+            </w:pPr>
+            <w:r>
+              <w:rPr>
+                <w:color w:val="000000" w:themeColor="text1"/>
+                <w:sz w:val="28"/>
+                <w:szCs w:val="28"/>
+              </w:rPr>
+              <w:t>How</w:t>
+            </w:r>
+          </w:p>
+          <w:p>
+            <w:pPr>
+              <w:pStyle w:val="ListeParagraf"/>
+              <w:numPr>
+                <w:ilvl w:val="0"/>
+                <w:numId w:val="19"/>
+              </w:numPr>
+              <w:rPr>
+                <w:b w:val="0"/>
+                <w:bCs/>
+                <w:color w:val="000000" w:themeColor="text1"/>
+                <w:sz w:val="28"/>
+                <w:szCs w:val="28"/>
+              </w:rPr>
+            </w:pPr>
+            <w:r>
+              <w:rPr>
+                <w:b w:val="0"/>
+                <w:bCs/>
+                <w:color w:val="000000" w:themeColor="text1"/>
+                <w:sz w:val="28"/>
+                <w:szCs w:val="28"/>
+              </w:rPr>
+              <w:t>With using an online spreadsheet like exel</w:t>
+            </w:r>
+            <w:r>
+              <w:rPr>
+                <w:b w:val="0"/>
+                <w:bCs/>
+                <w:color w:val="000000" w:themeColor="text1"/>
+                <w:sz w:val="28"/>
+                <w:szCs w:val="28"/>
+              </w:rPr>
+              <w:t>.</w:t>
+            </w:r>
+            <w:r>
+              <w:rPr>
+                <w:b w:val="0"/>
+                <w:bCs/>
+                <w:color w:val="000000" w:themeColor="text1"/>
+                <w:sz w:val="28"/>
+                <w:szCs w:val="28"/>
+              </w:rPr>
+              <w:t>(1.1</w:t>
+            </w:r>
+            <w:r>
+              <w:rPr>
+                <w:b w:val="0"/>
+                <w:bCs/>
+                <w:color w:val="000000" w:themeColor="text1"/>
+                <w:sz w:val="28"/>
+                <w:szCs w:val="28"/>
+              </w:rPr>
+              <w:t>, 2.1</w:t>
+            </w:r>
+            <w:r>
+              <w:rPr>
+                <w:b w:val="0"/>
+                <w:bCs/>
+                <w:color w:val="000000" w:themeColor="text1"/>
+                <w:sz w:val="28"/>
+                <w:szCs w:val="28"/>
+              </w:rPr>
+              <w:t>)</w:t>
+            </w:r>
+          </w:p>
+          <w:p>
+            <w:pPr>
+              <w:pStyle w:val="ListeParagraf"/>
+              <w:numPr>
+                <w:ilvl w:val="0"/>
+                <w:numId w:val="19"/>
+              </w:numPr>
+              <w:rPr>
+                <w:b w:val="0"/>
+                <w:bCs/>
+                <w:color w:val="000000" w:themeColor="text1"/>
+                <w:sz w:val="28"/>
+                <w:szCs w:val="28"/>
+              </w:rPr>
+            </w:pPr>
+            <w:r>
+              <w:rPr>
+                <w:b w:val="0"/>
+                <w:bCs/>
+                <w:color w:val="000000" w:themeColor="text1"/>
+                <w:sz w:val="28"/>
+                <w:szCs w:val="28"/>
+              </w:rPr>
+              <w:t>Logged in a sprint frequency analysis report.(2.2)</w:t>
+            </w:r>
+          </w:p>
+          <w:p>
+            <w:pPr>
+              <w:pStyle w:val="ListeParagraf"/>
+              <w:numPr>
+                <w:ilvl w:val="0"/>
+                <w:numId w:val="19"/>
+              </w:numPr>
+              <w:rPr>
+                <w:b w:val="0"/>
+                <w:bCs/>
+                <w:color w:val="000000" w:themeColor="text1"/>
+                <w:sz w:val="28"/>
+                <w:szCs w:val="28"/>
+              </w:rPr>
+            </w:pPr>
+            <w:r>
+              <w:rPr>
+                <w:b w:val="0"/>
+                <w:bCs/>
+                <w:color w:val="000000" w:themeColor="text1"/>
+                <w:sz w:val="28"/>
+                <w:szCs w:val="28"/>
+              </w:rPr>
+              <w:t>Tracked in the project's backlog management document.</w:t>
+            </w:r>
+            <w:r>
+              <w:rPr>
+                <w:b w:val="0"/>
+                <w:bCs/>
+                <w:color w:val="000000" w:themeColor="text1"/>
+                <w:sz w:val="28"/>
+                <w:szCs w:val="28"/>
+              </w:rPr>
+              <w:t>(3.1)</w:t>
+            </w:r>
+          </w:p>
+          <w:p>
+            <w:pPr>
+              <w:pStyle w:val="ListeParagraf"/>
+              <w:numPr>
+                <w:ilvl w:val="0"/>
+                <w:numId w:val="19"/>
+              </w:numPr>
+              <w:rPr>
+                <w:b w:val="0"/>
+                <w:bCs/>
+                <w:color w:val="000000" w:themeColor="text1"/>
+                <w:sz w:val="28"/>
+                <w:szCs w:val="28"/>
+              </w:rPr>
+            </w:pPr>
+            <w:r>
+              <w:rPr>
+                <w:b w:val="0"/>
+                <w:bCs/>
+                <w:color w:val="000000" w:themeColor="text1"/>
+                <w:sz w:val="28"/>
+                <w:szCs w:val="28"/>
+              </w:rPr>
+              <w:t>Specified document for API integrations.(4.1)</w:t>
+            </w:r>
+          </w:p>
+          <w:p>
+            <w:pPr>
+              <w:pStyle w:val="ListeParagraf"/>
+              <w:numPr>
+                <w:ilvl w:val="0"/>
+                <w:numId w:val="19"/>
+              </w:numPr>
+              <w:rPr>
+                <w:b w:val="0"/>
+                <w:bCs/>
+                <w:color w:val="000000" w:themeColor="text1"/>
+                <w:sz w:val="28"/>
+                <w:szCs w:val="28"/>
+              </w:rPr>
+            </w:pPr>
+            <w:r>
+              <w:rPr>
+                <w:b w:val="0"/>
+                <w:bCs/>
+                <w:color w:val="000000" w:themeColor="text1"/>
+                <w:sz w:val="28"/>
+                <w:szCs w:val="28"/>
+              </w:rPr>
+              <w:t>Tracked in a performance optimization log</w:t>
+            </w:r>
+            <w:r>
+              <w:rPr>
+                <w:b w:val="0"/>
+                <w:bCs/>
+                <w:color w:val="000000" w:themeColor="text1"/>
+                <w:sz w:val="28"/>
+                <w:szCs w:val="28"/>
+              </w:rPr>
+              <w:t>.(5.1)</w:t>
+            </w:r>
+          </w:p>
+          <w:p>
+            <w:pPr>
+              <w:pStyle w:val="ListeParagraf"/>
+              <w:numPr>
+                <w:ilvl w:val="0"/>
+                <w:numId w:val="19"/>
+              </w:numPr>
+              <w:rPr>
+                <w:b w:val="0"/>
+                <w:bCs/>
+                <w:color w:val="000000" w:themeColor="text1"/>
+                <w:sz w:val="28"/>
+                <w:szCs w:val="28"/>
+              </w:rPr>
+            </w:pPr>
+            <w:r>
+              <w:rPr>
+                <w:b w:val="0"/>
+                <w:bCs/>
+                <w:color w:val="000000" w:themeColor="text1"/>
+                <w:sz w:val="28"/>
+                <w:szCs w:val="28"/>
+              </w:rPr>
+              <w:t>Recorded in a system performance report.</w:t>
+            </w:r>
+            <w:r>
+              <w:rPr>
+                <w:b w:val="0"/>
+                <w:bCs/>
+                <w:color w:val="000000" w:themeColor="text1"/>
+                <w:sz w:val="28"/>
+                <w:szCs w:val="28"/>
+              </w:rPr>
+              <w:t>(5.2)</w:t>
+            </w:r>
+          </w:p>
+          <w:p>
+            <w:pPr>
+              <w:pStyle w:val="ListeParagraf"/>
+              <w:numPr>
+                <w:ilvl w:val="0"/>
+                <w:numId w:val="19"/>
+              </w:numPr>
+              <w:rPr>
+                <w:b w:val="0"/>
+                <w:bCs/>
+                <w:color w:val="000000" w:themeColor="text1"/>
+                <w:sz w:val="28"/>
+                <w:szCs w:val="28"/>
+              </w:rPr>
+            </w:pPr>
+            <w:r>
+              <w:rPr>
+                <w:b w:val="0"/>
+                <w:bCs/>
+                <w:color w:val="000000" w:themeColor="text1"/>
+                <w:sz w:val="28"/>
+                <w:szCs w:val="28"/>
+              </w:rPr>
+              <w:t>Entered into a pre-specified project spreadsheet by the review leader.</w:t>
+            </w:r>
+            <w:r>
+              <w:rPr>
+                <w:b w:val="0"/>
+                <w:bCs/>
+                <w:color w:val="000000" w:themeColor="text1"/>
+                <w:sz w:val="28"/>
+                <w:szCs w:val="28"/>
+              </w:rPr>
+              <w:t>(6.1</w:t>
+            </w:r>
+            <w:r>
+              <w:rPr>
+                <w:b w:val="0"/>
+                <w:bCs/>
+                <w:color w:val="000000" w:themeColor="text1"/>
+                <w:sz w:val="28"/>
+                <w:szCs w:val="28"/>
+              </w:rPr>
+              <w:t>, 8.1</w:t>
+            </w:r>
+            <w:r>
+              <w:rPr>
+                <w:b w:val="0"/>
+                <w:bCs/>
+                <w:color w:val="000000" w:themeColor="text1"/>
+                <w:sz w:val="28"/>
+                <w:szCs w:val="28"/>
+              </w:rPr>
+              <w:t>)</w:t>
+            </w:r>
+          </w:p>
+          <w:p>
+            <w:pPr>
+              <w:pStyle w:val="ListeParagraf"/>
+              <w:numPr>
+                <w:ilvl w:val="0"/>
+                <w:numId w:val="19"/>
+              </w:numPr>
+              <w:rPr>
+                <w:b w:val="0"/>
+                <w:bCs/>
+                <w:color w:val="000000" w:themeColor="text1"/>
+                <w:sz w:val="28"/>
+                <w:szCs w:val="28"/>
+              </w:rPr>
+            </w:pPr>
+            <w:r>
+              <w:rPr>
+                <w:b w:val="0"/>
+                <w:bCs/>
+                <w:color w:val="000000" w:themeColor="text1"/>
+                <w:sz w:val="28"/>
+                <w:szCs w:val="28"/>
+              </w:rPr>
+              <w:t>Logged in a spreadsheet that contains when the bug was fixed and how long it took to be fixed.(7.1)</w:t>
+            </w:r>
+          </w:p>
+          <w:p>
+            <w:pPr>
+              <w:rPr>
+                <w:sz w:val="28"/>
+                <w:szCs w:val="28"/>
+              </w:rPr>
+            </w:pPr>
+          </w:p>
+          <w:p>
+            <w:pPr>
+              <w:rPr>
+                <w:b w:val="0"/>
+                <w:sz w:val="28"/>
+                <w:szCs w:val="28"/>
+              </w:rPr>
+            </w:pPr>
+          </w:p>
+          <w:p>
+            <w:pPr>
+              <w:rPr>
+                <w:b w:val="0"/>
+                <w:sz w:val="28"/>
+                <w:szCs w:val="28"/>
+              </w:rPr>
+            </w:pPr>
+          </w:p>
+          <w:p>
+            <w:pPr>
+              <w:rPr>
+                <w:b w:val="0"/>
+                <w:sz w:val="28"/>
+                <w:szCs w:val="28"/>
+              </w:rPr>
+            </w:pPr>
+          </w:p>
+          <w:p>
+            <w:pPr>
+              <w:rPr>
+                <w:b w:val="0"/>
+                <w:sz w:val="28"/>
+                <w:szCs w:val="28"/>
+              </w:rPr>
+            </w:pPr>
+          </w:p>
+          <w:p>
+            <w:pPr>
+              <w:rPr>
+                <w:b w:val="0"/>
+                <w:sz w:val="28"/>
+                <w:szCs w:val="28"/>
+              </w:rPr>
+            </w:pPr>
+          </w:p>
+          <w:p>
+            <w:pPr>
+              <w:rPr>
+                <w:b w:val="0"/>
+                <w:sz w:val="28"/>
+                <w:szCs w:val="28"/>
+              </w:rPr>
+            </w:pPr>
+          </w:p>
+          <w:p>
+            <w:pPr>
+              <w:rPr>
+                <w:b w:val="0"/>
                 <w:sz w:val="28"/>
                 <w:szCs w:val="28"/>
               </w:rPr>
@@ -1642,6 +3195,120 @@
     </w:lvl>
   </w:abstractNum>
   <w:abstractNum w:abstractNumId="1" w15:restartNumberingAfterBreak="0">
+    <w:nsid w:val="05372D03"/>
+    <w:multiLevelType w:val="hybridMultilevel"/>
+    <w:tmpl w:val="9DB6CB58"/>
+    <w:lvl w:ilvl="0" w:tplc="7832A900">
+      <w:start w:val="1"/>
+      <w:numFmt w:val="bullet"/>
+      <w:lvlText w:val=""/>
+      <w:lvlJc w:val="left"/>
+      <w:pPr>
+        <w:ind w:left="720" w:hanging="360"/>
+      </w:pPr>
+      <w:rPr>
+        <w:rFonts w:ascii="Symbol" w:hAnsi="Symbol" w:hint="default"/>
+        <w:color w:val="000000" w:themeColor="text1"/>
+      </w:rPr>
+    </w:lvl>
+    <w:lvl w:ilvl="1" w:tplc="041F0003" w:tentative="1">
+      <w:start w:val="1"/>
+      <w:numFmt w:val="bullet"/>
+      <w:lvlText w:val="o"/>
+      <w:lvlJc w:val="left"/>
+      <w:pPr>
+        <w:ind w:left="1440" w:hanging="360"/>
+      </w:pPr>
+      <w:rPr>
+        <w:rFonts w:ascii="Courier New" w:hAnsi="Courier New" w:cs="Courier New" w:hint="default"/>
+      </w:rPr>
+    </w:lvl>
+    <w:lvl w:ilvl="2" w:tplc="041F0005" w:tentative="1">
+      <w:start w:val="1"/>
+      <w:numFmt w:val="bullet"/>
+      <w:lvlText w:val=""/>
+      <w:lvlJc w:val="left"/>
+      <w:pPr>
+        <w:ind w:left="2160" w:hanging="360"/>
+      </w:pPr>
+      <w:rPr>
+        <w:rFonts w:ascii="Wingdings" w:hAnsi="Wingdings" w:hint="default"/>
+      </w:rPr>
+    </w:lvl>
+    <w:lvl w:ilvl="3" w:tplc="041F0001" w:tentative="1">
+      <w:start w:val="1"/>
+      <w:numFmt w:val="bullet"/>
+      <w:lvlText w:val=""/>
+      <w:lvlJc w:val="left"/>
+      <w:pPr>
+        <w:ind w:left="2880" w:hanging="360"/>
+      </w:pPr>
+      <w:rPr>
+        <w:rFonts w:ascii="Symbol" w:hAnsi="Symbol" w:hint="default"/>
+      </w:rPr>
+    </w:lvl>
+    <w:lvl w:ilvl="4" w:tplc="041F0003" w:tentative="1">
+      <w:start w:val="1"/>
+      <w:numFmt w:val="bullet"/>
+      <w:lvlText w:val="o"/>
+      <w:lvlJc w:val="left"/>
+      <w:pPr>
+        <w:ind w:left="3600" w:hanging="360"/>
+      </w:pPr>
+      <w:rPr>
+        <w:rFonts w:ascii="Courier New" w:hAnsi="Courier New" w:cs="Courier New" w:hint="default"/>
+      </w:rPr>
+    </w:lvl>
+    <w:lvl w:ilvl="5" w:tplc="041F0005" w:tentative="1">
+      <w:start w:val="1"/>
+      <w:numFmt w:val="bullet"/>
+      <w:lvlText w:val=""/>
+      <w:lvlJc w:val="left"/>
+      <w:pPr>
+        <w:ind w:left="4320" w:hanging="360"/>
+      </w:pPr>
+      <w:rPr>
+        <w:rFonts w:ascii="Wingdings" w:hAnsi="Wingdings" w:hint="default"/>
+      </w:rPr>
+    </w:lvl>
+    <w:lvl w:ilvl="6" w:tplc="041F0001" w:tentative="1">
+      <w:start w:val="1"/>
+      <w:numFmt w:val="bullet"/>
+      <w:lvlText w:val=""/>
+      <w:lvlJc w:val="left"/>
+      <w:pPr>
+        <w:ind w:left="5040" w:hanging="360"/>
+      </w:pPr>
+      <w:rPr>
+        <w:rFonts w:ascii="Symbol" w:hAnsi="Symbol" w:hint="default"/>
+      </w:rPr>
+    </w:lvl>
+    <w:lvl w:ilvl="7" w:tplc="041F0003" w:tentative="1">
+      <w:start w:val="1"/>
+      <w:numFmt w:val="bullet"/>
+      <w:lvlText w:val="o"/>
+      <w:lvlJc w:val="left"/>
+      <w:pPr>
+        <w:ind w:left="5760" w:hanging="360"/>
+      </w:pPr>
+      <w:rPr>
+        <w:rFonts w:ascii="Courier New" w:hAnsi="Courier New" w:cs="Courier New" w:hint="default"/>
+      </w:rPr>
+    </w:lvl>
+    <w:lvl w:ilvl="8" w:tplc="041F0005" w:tentative="1">
+      <w:start w:val="1"/>
+      <w:numFmt w:val="bullet"/>
+      <w:lvlText w:val=""/>
+      <w:lvlJc w:val="left"/>
+      <w:pPr>
+        <w:ind w:left="6480" w:hanging="360"/>
+      </w:pPr>
+      <w:rPr>
+        <w:rFonts w:ascii="Wingdings" w:hAnsi="Wingdings" w:hint="default"/>
+      </w:rPr>
+    </w:lvl>
+  </w:abstractNum>
+  <w:abstractNum w:abstractNumId="2" w15:restartNumberingAfterBreak="0">
     <w:nsid w:val="05AA6A68"/>
     <w:multiLevelType w:val="hybridMultilevel"/>
     <w:tmpl w:val="7682E5CE"/>
@@ -1731,7 +3398,7 @@
       </w:pPr>
     </w:lvl>
   </w:abstractNum>
-  <w:abstractNum w:abstractNumId="2" w15:restartNumberingAfterBreak="0">
+  <w:abstractNum w:abstractNumId="3" w15:restartNumberingAfterBreak="0">
     <w:nsid w:val="1CA21DCA"/>
     <w:multiLevelType w:val="multilevel"/>
     <w:tmpl w:val="1DBC2310"/>
@@ -1862,7 +3529,7 @@
       </w:rPr>
     </w:lvl>
   </w:abstractNum>
-  <w:abstractNum w:abstractNumId="3" w15:restartNumberingAfterBreak="0">
+  <w:abstractNum w:abstractNumId="4" w15:restartNumberingAfterBreak="0">
     <w:nsid w:val="21F913AA"/>
     <w:multiLevelType w:val="multilevel"/>
     <w:tmpl w:val="096840D8"/>
@@ -1977,7 +3644,7 @@
       </w:rPr>
     </w:lvl>
   </w:abstractNum>
-  <w:abstractNum w:abstractNumId="4" w15:restartNumberingAfterBreak="0">
+  <w:abstractNum w:abstractNumId="5" w15:restartNumberingAfterBreak="0">
     <w:nsid w:val="28266BD5"/>
     <w:multiLevelType w:val="multilevel"/>
     <w:tmpl w:val="13D4021A"/>
@@ -2090,7 +3757,7 @@
       </w:rPr>
     </w:lvl>
   </w:abstractNum>
-  <w:abstractNum w:abstractNumId="5" w15:restartNumberingAfterBreak="0">
+  <w:abstractNum w:abstractNumId="6" w15:restartNumberingAfterBreak="0">
     <w:nsid w:val="2B4B0F8D"/>
     <w:multiLevelType w:val="multilevel"/>
     <w:tmpl w:val="DAD81254"/>
@@ -2205,7 +3872,7 @@
       </w:rPr>
     </w:lvl>
   </w:abstractNum>
-  <w:abstractNum w:abstractNumId="6" w15:restartNumberingAfterBreak="0">
+  <w:abstractNum w:abstractNumId="7" w15:restartNumberingAfterBreak="0">
     <w:nsid w:val="39A410F0"/>
     <w:multiLevelType w:val="multilevel"/>
     <w:tmpl w:val="EC10C382"/>
@@ -2318,7 +3985,7 @@
       </w:rPr>
     </w:lvl>
   </w:abstractNum>
-  <w:abstractNum w:abstractNumId="7" w15:restartNumberingAfterBreak="0">
+  <w:abstractNum w:abstractNumId="8" w15:restartNumberingAfterBreak="0">
     <w:nsid w:val="4E0F5243"/>
     <w:multiLevelType w:val="multilevel"/>
     <w:tmpl w:val="1772CE04"/>
@@ -2433,7 +4100,7 @@
       </w:rPr>
     </w:lvl>
   </w:abstractNum>
-  <w:abstractNum w:abstractNumId="8" w15:restartNumberingAfterBreak="0">
+  <w:abstractNum w:abstractNumId="9" w15:restartNumberingAfterBreak="0">
     <w:nsid w:val="4EA31B90"/>
     <w:multiLevelType w:val="hybridMultilevel"/>
     <w:tmpl w:val="3668B97A"/>
@@ -2522,7 +4189,7 @@
       </w:pPr>
     </w:lvl>
   </w:abstractNum>
-  <w:abstractNum w:abstractNumId="9" w15:restartNumberingAfterBreak="0">
+  <w:abstractNum w:abstractNumId="10" w15:restartNumberingAfterBreak="0">
     <w:nsid w:val="50D37148"/>
     <w:multiLevelType w:val="multilevel"/>
     <w:tmpl w:val="6BCCD4FC"/>
@@ -2637,7 +4304,7 @@
       </w:rPr>
     </w:lvl>
   </w:abstractNum>
-  <w:abstractNum w:abstractNumId="10" w15:restartNumberingAfterBreak="0">
+  <w:abstractNum w:abstractNumId="11" w15:restartNumberingAfterBreak="0">
     <w:nsid w:val="5FAF7635"/>
     <w:multiLevelType w:val="multilevel"/>
     <w:tmpl w:val="E75674F8"/>
@@ -2760,7 +4427,7 @@
       </w:rPr>
     </w:lvl>
   </w:abstractNum>
-  <w:abstractNum w:abstractNumId="11" w15:restartNumberingAfterBreak="0">
+  <w:abstractNum w:abstractNumId="12" w15:restartNumberingAfterBreak="0">
     <w:nsid w:val="625110D0"/>
     <w:multiLevelType w:val="multilevel"/>
     <w:tmpl w:val="E4483B82"/>
@@ -2875,7 +4542,121 @@
       </w:rPr>
     </w:lvl>
   </w:abstractNum>
-  <w:abstractNum w:abstractNumId="12" w15:restartNumberingAfterBreak="0">
+  <w:abstractNum w:abstractNumId="13" w15:restartNumberingAfterBreak="0">
+    <w:nsid w:val="68706251"/>
+    <w:multiLevelType w:val="hybridMultilevel"/>
+    <w:tmpl w:val="AEFEF8FE"/>
+    <w:lvl w:ilvl="0" w:tplc="7832A900">
+      <w:start w:val="1"/>
+      <w:numFmt w:val="bullet"/>
+      <w:lvlText w:val=""/>
+      <w:lvlJc w:val="left"/>
+      <w:pPr>
+        <w:ind w:left="720" w:hanging="360"/>
+      </w:pPr>
+      <w:rPr>
+        <w:rFonts w:ascii="Symbol" w:hAnsi="Symbol" w:hint="default"/>
+        <w:color w:val="000000" w:themeColor="text1"/>
+      </w:rPr>
+    </w:lvl>
+    <w:lvl w:ilvl="1" w:tplc="041F0003" w:tentative="1">
+      <w:start w:val="1"/>
+      <w:numFmt w:val="bullet"/>
+      <w:lvlText w:val="o"/>
+      <w:lvlJc w:val="left"/>
+      <w:pPr>
+        <w:ind w:left="1440" w:hanging="360"/>
+      </w:pPr>
+      <w:rPr>
+        <w:rFonts w:ascii="Courier New" w:hAnsi="Courier New" w:cs="Courier New" w:hint="default"/>
+      </w:rPr>
+    </w:lvl>
+    <w:lvl w:ilvl="2" w:tplc="041F0005" w:tentative="1">
+      <w:start w:val="1"/>
+      <w:numFmt w:val="bullet"/>
+      <w:lvlText w:val=""/>
+      <w:lvlJc w:val="left"/>
+      <w:pPr>
+        <w:ind w:left="2160" w:hanging="360"/>
+      </w:pPr>
+      <w:rPr>
+        <w:rFonts w:ascii="Wingdings" w:hAnsi="Wingdings" w:hint="default"/>
+      </w:rPr>
+    </w:lvl>
+    <w:lvl w:ilvl="3" w:tplc="041F0001" w:tentative="1">
+      <w:start w:val="1"/>
+      <w:numFmt w:val="bullet"/>
+      <w:lvlText w:val=""/>
+      <w:lvlJc w:val="left"/>
+      <w:pPr>
+        <w:ind w:left="2880" w:hanging="360"/>
+      </w:pPr>
+      <w:rPr>
+        <w:rFonts w:ascii="Symbol" w:hAnsi="Symbol" w:hint="default"/>
+      </w:rPr>
+    </w:lvl>
+    <w:lvl w:ilvl="4" w:tplc="041F0003" w:tentative="1">
+      <w:start w:val="1"/>
+      <w:numFmt w:val="bullet"/>
+      <w:lvlText w:val="o"/>
+      <w:lvlJc w:val="left"/>
+      <w:pPr>
+        <w:ind w:left="3600" w:hanging="360"/>
+      </w:pPr>
+      <w:rPr>
+        <w:rFonts w:ascii="Courier New" w:hAnsi="Courier New" w:cs="Courier New" w:hint="default"/>
+      </w:rPr>
+    </w:lvl>
+    <w:lvl w:ilvl="5" w:tplc="041F0005" w:tentative="1">
+      <w:start w:val="1"/>
+      <w:numFmt w:val="bullet"/>
+      <w:lvlText w:val=""/>
+      <w:lvlJc w:val="left"/>
+      <w:pPr>
+        <w:ind w:left="4320" w:hanging="360"/>
+      </w:pPr>
+      <w:rPr>
+        <w:rFonts w:ascii="Wingdings" w:hAnsi="Wingdings" w:hint="default"/>
+      </w:rPr>
+    </w:lvl>
+    <w:lvl w:ilvl="6" w:tplc="041F0001" w:tentative="1">
+      <w:start w:val="1"/>
+      <w:numFmt w:val="bullet"/>
+      <w:lvlText w:val=""/>
+      <w:lvlJc w:val="left"/>
+      <w:pPr>
+        <w:ind w:left="5040" w:hanging="360"/>
+      </w:pPr>
+      <w:rPr>
+        <w:rFonts w:ascii="Symbol" w:hAnsi="Symbol" w:hint="default"/>
+      </w:rPr>
+    </w:lvl>
+    <w:lvl w:ilvl="7" w:tplc="041F0003" w:tentative="1">
+      <w:start w:val="1"/>
+      <w:numFmt w:val="bullet"/>
+      <w:lvlText w:val="o"/>
+      <w:lvlJc w:val="left"/>
+      <w:pPr>
+        <w:ind w:left="5760" w:hanging="360"/>
+      </w:pPr>
+      <w:rPr>
+        <w:rFonts w:ascii="Courier New" w:hAnsi="Courier New" w:cs="Courier New" w:hint="default"/>
+      </w:rPr>
+    </w:lvl>
+    <w:lvl w:ilvl="8" w:tplc="041F0005" w:tentative="1">
+      <w:start w:val="1"/>
+      <w:numFmt w:val="bullet"/>
+      <w:lvlText w:val=""/>
+      <w:lvlJc w:val="left"/>
+      <w:pPr>
+        <w:ind w:left="6480" w:hanging="360"/>
+      </w:pPr>
+      <w:rPr>
+        <w:rFonts w:ascii="Wingdings" w:hAnsi="Wingdings" w:hint="default"/>
+      </w:rPr>
+    </w:lvl>
+  </w:abstractNum>
+  <w:abstractNum w:abstractNumId="14" w15:restartNumberingAfterBreak="0">
     <w:nsid w:val="715E6645"/>
     <w:multiLevelType w:val="hybridMultilevel"/>
     <w:tmpl w:val="DAC08FE0"/>
@@ -2964,7 +4745,7 @@
       </w:pPr>
     </w:lvl>
   </w:abstractNum>
-  <w:abstractNum w:abstractNumId="13" w15:restartNumberingAfterBreak="0">
+  <w:abstractNum w:abstractNumId="15" w15:restartNumberingAfterBreak="0">
     <w:nsid w:val="716B6A34"/>
     <w:multiLevelType w:val="hybridMultilevel"/>
     <w:tmpl w:val="C0167E58"/>
@@ -3054,7 +4835,7 @@
       </w:pPr>
     </w:lvl>
   </w:abstractNum>
-  <w:abstractNum w:abstractNumId="14" w15:restartNumberingAfterBreak="0">
+  <w:abstractNum w:abstractNumId="16" w15:restartNumberingAfterBreak="0">
     <w:nsid w:val="71D67D0F"/>
     <w:multiLevelType w:val="multilevel"/>
     <w:tmpl w:val="D7D6DF4C"/>
@@ -3169,7 +4950,7 @@
       </w:rPr>
     </w:lvl>
   </w:abstractNum>
-  <w:abstractNum w:abstractNumId="15" w15:restartNumberingAfterBreak="0">
+  <w:abstractNum w:abstractNumId="17" w15:restartNumberingAfterBreak="0">
     <w:nsid w:val="772A61CB"/>
     <w:multiLevelType w:val="multilevel"/>
     <w:tmpl w:val="F13E9DE2"/>
@@ -3282,7 +5063,7 @@
       </w:rPr>
     </w:lvl>
   </w:abstractNum>
-  <w:abstractNum w:abstractNumId="16" w15:restartNumberingAfterBreak="0">
+  <w:abstractNum w:abstractNumId="18" w15:restartNumberingAfterBreak="0">
     <w:nsid w:val="77C77275"/>
     <w:multiLevelType w:val="hybridMultilevel"/>
     <w:tmpl w:val="B00087A2"/>
@@ -3372,55 +5153,61 @@
     </w:lvl>
   </w:abstractNum>
   <w:num w:numId="1" w16cid:durableId="1863979185">
-    <w:abstractNumId w:val="8"/>
+    <w:abstractNumId w:val="9"/>
   </w:num>
   <w:num w:numId="2" w16cid:durableId="2029329881">
-    <w:abstractNumId w:val="16"/>
+    <w:abstractNumId w:val="18"/>
   </w:num>
   <w:num w:numId="3" w16cid:durableId="744689866">
-    <w:abstractNumId w:val="1"/>
+    <w:abstractNumId w:val="2"/>
   </w:num>
   <w:num w:numId="4" w16cid:durableId="316764810">
+    <w:abstractNumId w:val="14"/>
+  </w:num>
+  <w:num w:numId="5" w16cid:durableId="302736539">
+    <w:abstractNumId w:val="11"/>
+  </w:num>
+  <w:num w:numId="6" w16cid:durableId="764304150">
+    <w:abstractNumId w:val="15"/>
+  </w:num>
+  <w:num w:numId="7" w16cid:durableId="2081056241">
     <w:abstractNumId w:val="12"/>
   </w:num>
-  <w:num w:numId="5" w16cid:durableId="302736539">
-    <w:abstractNumId w:val="10"/>
-  </w:num>
-  <w:num w:numId="6" w16cid:durableId="764304150">
-    <w:abstractNumId w:val="13"/>
-  </w:num>
-  <w:num w:numId="7" w16cid:durableId="2081056241">
-    <w:abstractNumId w:val="11"/>
-  </w:num>
   <w:num w:numId="8" w16cid:durableId="1038434229">
-    <w:abstractNumId w:val="15"/>
+    <w:abstractNumId w:val="17"/>
   </w:num>
   <w:num w:numId="9" w16cid:durableId="1778981563">
+    <w:abstractNumId w:val="6"/>
+  </w:num>
+  <w:num w:numId="10" w16cid:durableId="89590203">
+    <w:abstractNumId w:val="7"/>
+  </w:num>
+  <w:num w:numId="11" w16cid:durableId="2095122422">
     <w:abstractNumId w:val="5"/>
   </w:num>
-  <w:num w:numId="10" w16cid:durableId="89590203">
-    <w:abstractNumId w:val="6"/>
-  </w:num>
-  <w:num w:numId="11" w16cid:durableId="2095122422">
-    <w:abstractNumId w:val="4"/>
-  </w:num>
   <w:num w:numId="12" w16cid:durableId="1279793544">
-    <w:abstractNumId w:val="7"/>
+    <w:abstractNumId w:val="8"/>
   </w:num>
   <w:num w:numId="13" w16cid:durableId="699818247">
     <w:abstractNumId w:val="0"/>
   </w:num>
   <w:num w:numId="14" w16cid:durableId="1917742251">
-    <w:abstractNumId w:val="9"/>
+    <w:abstractNumId w:val="10"/>
   </w:num>
   <w:num w:numId="15" w16cid:durableId="683484963">
-    <w:abstractNumId w:val="14"/>
+    <w:abstractNumId w:val="16"/>
   </w:num>
   <w:num w:numId="16" w16cid:durableId="515342226">
+    <w:abstractNumId w:val="4"/>
+  </w:num>
+  <w:num w:numId="17" w16cid:durableId="1313295253">
     <w:abstractNumId w:val="3"/>
   </w:num>
-  <w:num w:numId="17" w16cid:durableId="1313295253">
-    <w:abstractNumId w:val="2"/>
+  <w:num w:numId="18" w16cid:durableId="768235989">
+    <w:abstractNumId w:val="1"/>
+  </w:num>
+  <w:num w:numId="19" w16cid:durableId="1501390884">
+    <w:abstractNumId w:val="13"/>
   </w:num>
 </w:numbering>
 </file>

</xml_diff>

<commit_message>
Update on software measurement docs
security related measurement added.
</commit_message>
<xml_diff>
--- a/UniLearn-Software_Measurements.docx
+++ b/UniLearn-Software_Measurements.docx
@@ -1445,6 +1445,98 @@
           </w:p>
           <w:p>
             <w:pPr>
+              <w:pStyle w:val="ListParagraph"/>
+              <w:numPr>
+                <w:ilvl w:val="0"/>
+                <w:numId w:val="5"/>
+              </w:numPr>
+              <w:rPr>
+                <w:b w:val="0"/>
+                <w:bCs/>
+                <w:color w:val="000000" w:themeColor="text1"/>
+                <w:sz w:val="28"/>
+                <w:szCs w:val="28"/>
+              </w:rPr>
+            </w:pPr>
+            <w:r>
+              <w:rPr>
+                <w:b w:val="0"/>
+                <w:bCs/>
+                <w:color w:val="000000" w:themeColor="text1"/>
+                <w:sz w:val="28"/>
+                <w:szCs w:val="28"/>
+              </w:rPr>
+              <w:t xml:space="preserve">How secure is </w:t>
+            </w:r>
+            <w:proofErr w:type="spellStart"/>
+            <w:r>
+              <w:rPr>
+                <w:b w:val="0"/>
+                <w:bCs/>
+                <w:color w:val="000000" w:themeColor="text1"/>
+                <w:sz w:val="28"/>
+                <w:szCs w:val="28"/>
+              </w:rPr>
+              <w:t>the</w:t>
+            </w:r>
+            <w:proofErr w:type="spellEnd"/>
+            <w:r>
+              <w:rPr>
+                <w:b w:val="0"/>
+                <w:bCs/>
+                <w:color w:val="000000" w:themeColor="text1"/>
+                <w:sz w:val="28"/>
+                <w:szCs w:val="28"/>
+              </w:rPr>
+              <w:t xml:space="preserve"> </w:t>
+            </w:r>
+            <w:proofErr w:type="spellStart"/>
+            <w:r>
+              <w:rPr>
+                <w:b w:val="0"/>
+                <w:bCs/>
+                <w:color w:val="000000" w:themeColor="text1"/>
+                <w:sz w:val="28"/>
+                <w:szCs w:val="28"/>
+              </w:rPr>
+              <w:t>implemented</w:t>
+            </w:r>
+            <w:proofErr w:type="spellEnd"/>
+            <w:r>
+              <w:rPr>
+                <w:b w:val="0"/>
+                <w:bCs/>
+                <w:color w:val="000000" w:themeColor="text1"/>
+                <w:sz w:val="28"/>
+                <w:szCs w:val="28"/>
+              </w:rPr>
+              <w:t xml:space="preserve"> </w:t>
+            </w:r>
+            <w:proofErr w:type="spellStart"/>
+            <w:r>
+              <w:rPr>
+                <w:b w:val="0"/>
+                <w:bCs/>
+                <w:color w:val="000000" w:themeColor="text1"/>
+                <w:sz w:val="28"/>
+                <w:szCs w:val="28"/>
+              </w:rPr>
+              <w:t>system</w:t>
+            </w:r>
+            <w:proofErr w:type="spellEnd"/>
+            <w:r>
+              <w:rPr>
+                <w:b w:val="0"/>
+                <w:bCs/>
+                <w:color w:val="000000" w:themeColor="text1"/>
+                <w:sz w:val="28"/>
+                <w:szCs w:val="28"/>
+              </w:rPr>
+              <w:t>?</w:t>
+            </w:r>
+          </w:p>
+          <w:p>
+            <w:pPr>
               <w:rPr>
                 <w:rFonts w:ascii="Calibri" w:eastAsia="Calibri" w:hAnsi="Calibri" w:cs="Calibri"/>
                 <w:color w:val="9BBB59"/>
@@ -3244,6 +3336,91 @@
           <w:p>
             <w:pPr>
               <w:rPr>
+                <w:b w:val="0"/>
+                <w:bCs/>
+                <w:color w:val="000000" w:themeColor="text1"/>
+                <w:sz w:val="28"/>
+                <w:szCs w:val="28"/>
+              </w:rPr>
+            </w:pPr>
+            <w:r>
+              <w:rPr>
+                <w:color w:val="000000" w:themeColor="text1"/>
+                <w:sz w:val="28"/>
+                <w:szCs w:val="28"/>
+              </w:rPr>
+              <w:t xml:space="preserve">9.1.    </w:t>
+            </w:r>
+            <w:proofErr w:type="spellStart"/>
+            <w:r>
+              <w:rPr>
+                <w:b w:val="0"/>
+                <w:bCs/>
+                <w:color w:val="000000" w:themeColor="text1"/>
+                <w:sz w:val="28"/>
+                <w:szCs w:val="28"/>
+              </w:rPr>
+              <w:t>Authentication</w:t>
+            </w:r>
+            <w:proofErr w:type="spellEnd"/>
+            <w:r>
+              <w:rPr>
+                <w:b w:val="0"/>
+                <w:bCs/>
+                <w:color w:val="000000" w:themeColor="text1"/>
+                <w:sz w:val="28"/>
+                <w:szCs w:val="28"/>
+              </w:rPr>
+              <w:t xml:space="preserve"> </w:t>
+            </w:r>
+            <w:proofErr w:type="spellStart"/>
+            <w:r>
+              <w:rPr>
+                <w:b w:val="0"/>
+                <w:bCs/>
+                <w:color w:val="000000" w:themeColor="text1"/>
+                <w:sz w:val="28"/>
+                <w:szCs w:val="28"/>
+              </w:rPr>
+              <w:t>system</w:t>
+            </w:r>
+            <w:proofErr w:type="spellEnd"/>
+            <w:r>
+              <w:rPr>
+                <w:b w:val="0"/>
+                <w:bCs/>
+                <w:color w:val="000000" w:themeColor="text1"/>
+                <w:sz w:val="28"/>
+                <w:szCs w:val="28"/>
+              </w:rPr>
+              <w:t xml:space="preserve"> </w:t>
+            </w:r>
+            <w:proofErr w:type="spellStart"/>
+            <w:r>
+              <w:rPr>
+                <w:b w:val="0"/>
+                <w:bCs/>
+                <w:color w:val="000000" w:themeColor="text1"/>
+                <w:sz w:val="28"/>
+                <w:szCs w:val="28"/>
+              </w:rPr>
+              <w:t>assessment</w:t>
+            </w:r>
+            <w:proofErr w:type="spellEnd"/>
+            <w:r>
+              <w:rPr>
+                <w:b w:val="0"/>
+                <w:bCs/>
+                <w:color w:val="000000" w:themeColor="text1"/>
+                <w:sz w:val="28"/>
+                <w:szCs w:val="28"/>
+              </w:rPr>
+              <w:t>.</w:t>
+            </w:r>
+          </w:p>
+          <w:p>
+            <w:pPr>
+              <w:rPr>
                 <w:rFonts w:ascii="Calibri" w:eastAsia="Calibri" w:hAnsi="Calibri" w:cs="Calibri"/>
                 <w:color w:val="9BBB59"/>
                 <w:sz w:val="28"/>
@@ -3349,6 +3526,7 @@
       <w:tr>
         <w:trPr>
           <w:cnfStyle w:val="000000100000" w:firstRow="0" w:lastRow="0" w:firstColumn="0" w:lastColumn="0" w:oddVBand="0" w:evenVBand="0" w:oddHBand="1" w:evenHBand="0" w:firstRowFirstColumn="0" w:firstRowLastColumn="0" w:lastRowFirstColumn="0" w:lastRowLastColumn="0"/>
+          <w:trHeight w:val="40"/>
         </w:trPr>
         <w:tc>
           <w:tcPr>
@@ -4817,6 +4995,7 @@
                 <w:sz w:val="28"/>
                 <w:szCs w:val="28"/>
               </w:rPr>
+              <w:lastRenderedPageBreak/>
               <w:t>Time</w:t>
             </w:r>
             <w:r>
@@ -5066,6 +5245,66 @@
           </w:p>
           <w:p>
             <w:pPr>
+              <w:pStyle w:val="ListParagraph"/>
+              <w:numPr>
+                <w:ilvl w:val="0"/>
+                <w:numId w:val="18"/>
+              </w:numPr>
+              <w:rPr>
+                <w:b w:val="0"/>
+                <w:bCs/>
+                <w:color w:val="000000" w:themeColor="text1"/>
+                <w:sz w:val="28"/>
+                <w:szCs w:val="28"/>
+              </w:rPr>
+            </w:pPr>
+            <w:proofErr w:type="spellStart"/>
+            <w:r>
+              <w:rPr>
+                <w:b w:val="0"/>
+                <w:bCs/>
+                <w:color w:val="000000" w:themeColor="text1"/>
+                <w:sz w:val="28"/>
+                <w:szCs w:val="28"/>
+              </w:rPr>
+              <w:t>Combinatorial</w:t>
+            </w:r>
+            <w:proofErr w:type="spellEnd"/>
+            <w:r>
+              <w:rPr>
+                <w:b w:val="0"/>
+                <w:bCs/>
+                <w:color w:val="000000" w:themeColor="text1"/>
+                <w:sz w:val="28"/>
+                <w:szCs w:val="28"/>
+              </w:rPr>
+              <w:t xml:space="preserve"> </w:t>
+            </w:r>
+            <w:proofErr w:type="spellStart"/>
+            <w:r>
+              <w:rPr>
+                <w:b w:val="0"/>
+                <w:bCs/>
+                <w:color w:val="000000" w:themeColor="text1"/>
+                <w:sz w:val="28"/>
+                <w:szCs w:val="28"/>
+              </w:rPr>
+              <w:t>analysis</w:t>
+            </w:r>
+            <w:proofErr w:type="spellEnd"/>
+            <w:r>
+              <w:rPr>
+                <w:b w:val="0"/>
+                <w:bCs/>
+                <w:color w:val="000000" w:themeColor="text1"/>
+                <w:sz w:val="28"/>
+                <w:szCs w:val="28"/>
+              </w:rPr>
+              <w:t>. (9.1)</w:t>
+            </w:r>
+          </w:p>
+          <w:p>
+            <w:pPr>
               <w:rPr>
                 <w:sz w:val="28"/>
                 <w:szCs w:val="28"/>
@@ -6517,6 +6756,174 @@
           <w:p>
             <w:pPr>
               <w:pStyle w:val="ListParagraph"/>
+              <w:numPr>
+                <w:ilvl w:val="0"/>
+                <w:numId w:val="19"/>
+              </w:numPr>
+              <w:rPr>
+                <w:b w:val="0"/>
+                <w:bCs/>
+                <w:color w:val="000000" w:themeColor="text1"/>
+                <w:sz w:val="28"/>
+                <w:szCs w:val="28"/>
+              </w:rPr>
+            </w:pPr>
+            <w:proofErr w:type="spellStart"/>
+            <w:r>
+              <w:rPr>
+                <w:b w:val="0"/>
+                <w:bCs/>
+                <w:color w:val="000000" w:themeColor="text1"/>
+                <w:sz w:val="28"/>
+                <w:szCs w:val="28"/>
+              </w:rPr>
+              <w:t>Evaluated</w:t>
+            </w:r>
+            <w:proofErr w:type="spellEnd"/>
+            <w:r>
+              <w:rPr>
+                <w:b w:val="0"/>
+                <w:bCs/>
+                <w:color w:val="000000" w:themeColor="text1"/>
+                <w:sz w:val="28"/>
+                <w:szCs w:val="28"/>
+              </w:rPr>
+              <w:t xml:space="preserve"> </w:t>
+            </w:r>
+            <w:proofErr w:type="spellStart"/>
+            <w:r>
+              <w:rPr>
+                <w:b w:val="0"/>
+                <w:bCs/>
+                <w:color w:val="000000" w:themeColor="text1"/>
+                <w:sz w:val="28"/>
+                <w:szCs w:val="28"/>
+              </w:rPr>
+              <w:t>after</w:t>
+            </w:r>
+            <w:proofErr w:type="spellEnd"/>
+            <w:r>
+              <w:rPr>
+                <w:b w:val="0"/>
+                <w:bCs/>
+                <w:color w:val="000000" w:themeColor="text1"/>
+                <w:sz w:val="28"/>
+                <w:szCs w:val="28"/>
+              </w:rPr>
+              <w:t xml:space="preserve"> </w:t>
+            </w:r>
+            <w:proofErr w:type="spellStart"/>
+            <w:r>
+              <w:rPr>
+                <w:b w:val="0"/>
+                <w:bCs/>
+                <w:color w:val="000000" w:themeColor="text1"/>
+                <w:sz w:val="28"/>
+                <w:szCs w:val="28"/>
+              </w:rPr>
+              <w:t>implementation</w:t>
+            </w:r>
+            <w:proofErr w:type="spellEnd"/>
+            <w:r>
+              <w:rPr>
+                <w:b w:val="0"/>
+                <w:bCs/>
+                <w:color w:val="000000" w:themeColor="text1"/>
+                <w:sz w:val="28"/>
+                <w:szCs w:val="28"/>
+              </w:rPr>
+              <w:t xml:space="preserve"> </w:t>
+            </w:r>
+            <w:r>
+              <w:rPr>
+                <w:b w:val="0"/>
+                <w:bCs/>
+                <w:color w:val="000000" w:themeColor="text1"/>
+                <w:sz w:val="28"/>
+                <w:szCs w:val="28"/>
+              </w:rPr>
+              <w:t xml:space="preserve">of </w:t>
+            </w:r>
+            <w:proofErr w:type="spellStart"/>
+            <w:r>
+              <w:rPr>
+                <w:b w:val="0"/>
+                <w:bCs/>
+                <w:color w:val="000000" w:themeColor="text1"/>
+                <w:sz w:val="28"/>
+                <w:szCs w:val="28"/>
+              </w:rPr>
+              <w:t>each</w:t>
+            </w:r>
+            <w:proofErr w:type="spellEnd"/>
+            <w:r>
+              <w:rPr>
+                <w:b w:val="0"/>
+                <w:bCs/>
+                <w:color w:val="000000" w:themeColor="text1"/>
+                <w:sz w:val="28"/>
+                <w:szCs w:val="28"/>
+              </w:rPr>
+              <w:t xml:space="preserve"> </w:t>
+            </w:r>
+            <w:proofErr w:type="spellStart"/>
+            <w:r>
+              <w:rPr>
+                <w:b w:val="0"/>
+                <w:bCs/>
+                <w:color w:val="000000" w:themeColor="text1"/>
+                <w:sz w:val="28"/>
+                <w:szCs w:val="28"/>
+              </w:rPr>
+              <w:t>authentication</w:t>
+            </w:r>
+            <w:proofErr w:type="spellEnd"/>
+            <w:r>
+              <w:rPr>
+                <w:b w:val="0"/>
+                <w:bCs/>
+                <w:color w:val="000000" w:themeColor="text1"/>
+                <w:sz w:val="28"/>
+                <w:szCs w:val="28"/>
+              </w:rPr>
+              <w:t xml:space="preserve"> </w:t>
+            </w:r>
+            <w:proofErr w:type="spellStart"/>
+            <w:r>
+              <w:rPr>
+                <w:b w:val="0"/>
+                <w:bCs/>
+                <w:color w:val="000000" w:themeColor="text1"/>
+                <w:sz w:val="28"/>
+                <w:szCs w:val="28"/>
+              </w:rPr>
+              <w:t>system</w:t>
+            </w:r>
+            <w:proofErr w:type="spellEnd"/>
+            <w:r>
+              <w:rPr>
+                <w:b w:val="0"/>
+                <w:bCs/>
+                <w:color w:val="000000" w:themeColor="text1"/>
+                <w:sz w:val="28"/>
+                <w:szCs w:val="28"/>
+              </w:rPr>
+              <w:t>.</w:t>
+            </w:r>
+            <w:r>
+              <w:rPr>
+                <w:b w:val="0"/>
+                <w:bCs/>
+                <w:color w:val="000000" w:themeColor="text1"/>
+                <w:sz w:val="28"/>
+                <w:szCs w:val="28"/>
+              </w:rPr>
+              <w:t xml:space="preserve"> (9.1)</w:t>
+            </w:r>
+          </w:p>
+          <w:p>
+            <w:pPr>
+              <w:pStyle w:val="ListParagraph"/>
               <w:rPr>
                 <w:bCs/>
                 <w:color w:val="000000" w:themeColor="text1"/>
@@ -6660,6 +7067,15 @@
                 <w:sz w:val="28"/>
                 <w:szCs w:val="28"/>
               </w:rPr>
+              <w:t>, 9.1</w:t>
+            </w:r>
+            <w:r>
+              <w:rPr>
+                <w:b w:val="0"/>
+                <w:color w:val="000000" w:themeColor="text1"/>
+                <w:sz w:val="28"/>
+                <w:szCs w:val="28"/>
+              </w:rPr>
               <w:t>)</w:t>
             </w:r>
           </w:p>
@@ -8175,6 +8591,176 @@
           </w:p>
           <w:p>
             <w:pPr>
+              <w:pStyle w:val="ListParagraph"/>
+              <w:numPr>
+                <w:ilvl w:val="0"/>
+                <w:numId w:val="19"/>
+              </w:numPr>
+              <w:rPr>
+                <w:b w:val="0"/>
+                <w:bCs/>
+                <w:color w:val="000000" w:themeColor="text1"/>
+                <w:sz w:val="28"/>
+                <w:szCs w:val="28"/>
+              </w:rPr>
+            </w:pPr>
+            <w:proofErr w:type="spellStart"/>
+            <w:r>
+              <w:rPr>
+                <w:b w:val="0"/>
+                <w:bCs/>
+                <w:color w:val="000000" w:themeColor="text1"/>
+                <w:sz w:val="28"/>
+                <w:szCs w:val="28"/>
+              </w:rPr>
+              <w:t>Combinatorial</w:t>
+            </w:r>
+            <w:proofErr w:type="spellEnd"/>
+            <w:r>
+              <w:rPr>
+                <w:b w:val="0"/>
+                <w:bCs/>
+                <w:color w:val="000000" w:themeColor="text1"/>
+                <w:sz w:val="28"/>
+                <w:szCs w:val="28"/>
+              </w:rPr>
+              <w:t xml:space="preserve"> </w:t>
+            </w:r>
+            <w:proofErr w:type="spellStart"/>
+            <w:r>
+              <w:rPr>
+                <w:b w:val="0"/>
+                <w:bCs/>
+                <w:color w:val="000000" w:themeColor="text1"/>
+                <w:sz w:val="28"/>
+                <w:szCs w:val="28"/>
+              </w:rPr>
+              <w:t>analysis</w:t>
+            </w:r>
+            <w:proofErr w:type="spellEnd"/>
+            <w:r>
+              <w:rPr>
+                <w:b w:val="0"/>
+                <w:bCs/>
+                <w:color w:val="000000" w:themeColor="text1"/>
+                <w:sz w:val="28"/>
+                <w:szCs w:val="28"/>
+              </w:rPr>
+              <w:t xml:space="preserve"> </w:t>
+            </w:r>
+            <w:proofErr w:type="spellStart"/>
+            <w:r>
+              <w:rPr>
+                <w:b w:val="0"/>
+                <w:bCs/>
+                <w:color w:val="000000" w:themeColor="text1"/>
+                <w:sz w:val="28"/>
+                <w:szCs w:val="28"/>
+              </w:rPr>
+              <w:t>report</w:t>
+            </w:r>
+            <w:proofErr w:type="spellEnd"/>
+            <w:r>
+              <w:rPr>
+                <w:b w:val="0"/>
+                <w:bCs/>
+                <w:color w:val="000000" w:themeColor="text1"/>
+                <w:sz w:val="28"/>
+                <w:szCs w:val="28"/>
+              </w:rPr>
+              <w:t xml:space="preserve"> </w:t>
+            </w:r>
+            <w:proofErr w:type="spellStart"/>
+            <w:r>
+              <w:rPr>
+                <w:b w:val="0"/>
+                <w:bCs/>
+                <w:color w:val="000000" w:themeColor="text1"/>
+                <w:sz w:val="28"/>
+                <w:szCs w:val="28"/>
+              </w:rPr>
+              <w:t>that</w:t>
+            </w:r>
+            <w:proofErr w:type="spellEnd"/>
+            <w:r>
+              <w:rPr>
+                <w:b w:val="0"/>
+                <w:bCs/>
+                <w:color w:val="000000" w:themeColor="text1"/>
+                <w:sz w:val="28"/>
+                <w:szCs w:val="28"/>
+              </w:rPr>
+              <w:t xml:space="preserve"> </w:t>
+            </w:r>
+            <w:proofErr w:type="gramStart"/>
+            <w:r>
+              <w:rPr>
+                <w:b w:val="0"/>
+                <w:bCs/>
+                <w:color w:val="000000" w:themeColor="text1"/>
+                <w:sz w:val="28"/>
+                <w:szCs w:val="28"/>
+              </w:rPr>
+              <w:t>done</w:t>
+            </w:r>
+            <w:proofErr w:type="gramEnd"/>
+            <w:r>
+              <w:rPr>
+                <w:b w:val="0"/>
+                <w:bCs/>
+                <w:color w:val="000000" w:themeColor="text1"/>
+                <w:sz w:val="28"/>
+                <w:szCs w:val="28"/>
+              </w:rPr>
+              <w:t xml:space="preserve"> </w:t>
+            </w:r>
+            <w:proofErr w:type="spellStart"/>
+            <w:r>
+              <w:rPr>
+                <w:b w:val="0"/>
+                <w:bCs/>
+                <w:color w:val="000000" w:themeColor="text1"/>
+                <w:sz w:val="28"/>
+                <w:szCs w:val="28"/>
+              </w:rPr>
+              <w:t>by</w:t>
+            </w:r>
+            <w:proofErr w:type="spellEnd"/>
+            <w:r>
+              <w:rPr>
+                <w:b w:val="0"/>
+                <w:bCs/>
+                <w:color w:val="000000" w:themeColor="text1"/>
+                <w:sz w:val="28"/>
+                <w:szCs w:val="28"/>
+              </w:rPr>
+              <w:t xml:space="preserve"> </w:t>
+            </w:r>
+            <w:proofErr w:type="spellStart"/>
+            <w:r>
+              <w:rPr>
+                <w:b w:val="0"/>
+                <w:bCs/>
+                <w:color w:val="000000" w:themeColor="text1"/>
+                <w:sz w:val="28"/>
+                <w:szCs w:val="28"/>
+              </w:rPr>
+              <w:t>experts</w:t>
+            </w:r>
+            <w:proofErr w:type="spellEnd"/>
+            <w:r>
+              <w:rPr>
+                <w:b w:val="0"/>
+                <w:bCs/>
+                <w:color w:val="000000" w:themeColor="text1"/>
+                <w:sz w:val="28"/>
+                <w:szCs w:val="28"/>
+              </w:rPr>
+              <w:t>. (9.1)</w:t>
+            </w:r>
+          </w:p>
+          <w:p>
+            <w:pPr>
               <w:rPr>
                 <w:sz w:val="28"/>
                 <w:szCs w:val="28"/>
@@ -8203,50 +8789,6 @@
             <w:pPr>
               <w:rPr>
                 <w:b w:val="0"/>
-                <w:sz w:val="28"/>
-                <w:szCs w:val="28"/>
-              </w:rPr>
-            </w:pPr>
-          </w:p>
-          <w:p>
-            <w:pPr>
-              <w:rPr>
-                <w:b w:val="0"/>
-                <w:sz w:val="28"/>
-                <w:szCs w:val="28"/>
-              </w:rPr>
-            </w:pPr>
-          </w:p>
-          <w:p>
-            <w:pPr>
-              <w:rPr>
-                <w:b w:val="0"/>
-                <w:sz w:val="28"/>
-                <w:szCs w:val="28"/>
-              </w:rPr>
-            </w:pPr>
-          </w:p>
-          <w:p>
-            <w:pPr>
-              <w:rPr>
-                <w:b w:val="0"/>
-                <w:sz w:val="28"/>
-                <w:szCs w:val="28"/>
-              </w:rPr>
-            </w:pPr>
-          </w:p>
-          <w:p>
-            <w:pPr>
-              <w:rPr>
-                <w:b w:val="0"/>
-                <w:sz w:val="28"/>
-                <w:szCs w:val="28"/>
-              </w:rPr>
-            </w:pPr>
-          </w:p>
-          <w:p>
-            <w:pPr>
-              <w:rPr>
                 <w:sz w:val="28"/>
                 <w:szCs w:val="28"/>
               </w:rPr>
@@ -9689,6 +10231,9 @@
           <w:p>
             <w:pPr>
               <w:cnfStyle w:val="000000100000" w:firstRow="0" w:lastRow="0" w:firstColumn="0" w:lastColumn="0" w:oddVBand="0" w:evenVBand="0" w:oddHBand="1" w:evenHBand="0" w:firstRowFirstColumn="0" w:firstRowLastColumn="0" w:lastRowFirstColumn="0" w:lastRowLastColumn="0"/>
+              <w:rPr>
+                <w:color w:val="auto"/>
+              </w:rPr>
             </w:pPr>
             <w:r>
               <w:rPr>
@@ -9707,6 +10252,177 @@
                 <w:color w:val="auto"/>
               </w:rPr>
               <w:t>3.1</w:t>
+            </w:r>
+          </w:p>
+        </w:tc>
+      </w:tr>
+      <w:tr>
+        <w:tc>
+          <w:tcPr>
+            <w:cnfStyle w:val="001000000000" w:firstRow="0" w:lastRow="0" w:firstColumn="1" w:lastColumn="0" w:oddVBand="0" w:evenVBand="0" w:oddHBand="0" w:evenHBand="0" w:firstRowFirstColumn="0" w:firstRowLastColumn="0" w:lastRowFirstColumn="0" w:lastRowLastColumn="0"/>
+            <w:tcW w:w="2378" w:type="dxa"/>
+          </w:tcPr>
+          <w:p>
+            <w:pPr>
+              <w:spacing w:line="720" w:lineRule="auto"/>
+              <w:rPr>
+                <w:sz w:val="28"/>
+                <w:szCs w:val="28"/>
+              </w:rPr>
+            </w:pPr>
+            <w:r>
+              <w:rPr>
+                <w:color w:val="auto"/>
+                <w:sz w:val="28"/>
+                <w:szCs w:val="28"/>
+              </w:rPr>
+              <w:t>Security</w:t>
+            </w:r>
+          </w:p>
+        </w:tc>
+        <w:tc>
+          <w:tcPr>
+            <w:tcW w:w="3544" w:type="dxa"/>
+          </w:tcPr>
+          <w:p>
+            <w:pPr>
+              <w:cnfStyle w:val="000000000000" w:firstRow="0" w:lastRow="0" w:firstColumn="0" w:lastColumn="0" w:oddVBand="0" w:evenVBand="0" w:oddHBand="0" w:evenHBand="0" w:firstRowFirstColumn="0" w:firstRowLastColumn="0" w:lastRowFirstColumn="0" w:lastRowLastColumn="0"/>
+            </w:pPr>
+            <w:r>
+              <w:rPr>
+                <w:color w:val="auto"/>
+              </w:rPr>
+              <w:t xml:space="preserve">How secure is </w:t>
+            </w:r>
+            <w:proofErr w:type="spellStart"/>
+            <w:r>
+              <w:rPr>
+                <w:color w:val="auto"/>
+              </w:rPr>
+              <w:t>the</w:t>
+            </w:r>
+            <w:proofErr w:type="spellEnd"/>
+            <w:r>
+              <w:rPr>
+                <w:color w:val="auto"/>
+              </w:rPr>
+              <w:t xml:space="preserve"> </w:t>
+            </w:r>
+            <w:proofErr w:type="spellStart"/>
+            <w:r>
+              <w:rPr>
+                <w:color w:val="auto"/>
+              </w:rPr>
+              <w:t>implemented</w:t>
+            </w:r>
+            <w:proofErr w:type="spellEnd"/>
+            <w:r>
+              <w:rPr>
+                <w:color w:val="auto"/>
+              </w:rPr>
+              <w:t xml:space="preserve"> </w:t>
+            </w:r>
+            <w:proofErr w:type="spellStart"/>
+            <w:r>
+              <w:rPr>
+                <w:color w:val="auto"/>
+              </w:rPr>
+              <w:t>system</w:t>
+            </w:r>
+            <w:proofErr w:type="spellEnd"/>
+            <w:r>
+              <w:rPr>
+                <w:color w:val="auto"/>
+              </w:rPr>
+              <w:t>?</w:t>
+            </w:r>
+          </w:p>
+        </w:tc>
+        <w:tc>
+          <w:tcPr>
+            <w:tcW w:w="3333" w:type="dxa"/>
+          </w:tcPr>
+          <w:p>
+            <w:pPr>
+              <w:cnfStyle w:val="000000000000" w:firstRow="0" w:lastRow="0" w:firstColumn="0" w:lastColumn="0" w:oddVBand="0" w:evenVBand="0" w:oddHBand="0" w:evenHBand="0" w:firstRowFirstColumn="0" w:firstRowLastColumn="0" w:lastRowFirstColumn="0" w:lastRowLastColumn="0"/>
+              <w:rPr>
+                <w:color w:val="auto"/>
+              </w:rPr>
+            </w:pPr>
+            <w:proofErr w:type="spellStart"/>
+            <w:r>
+              <w:rPr>
+                <w:color w:val="auto"/>
+              </w:rPr>
+              <w:t>Combinatorial</w:t>
+            </w:r>
+            <w:proofErr w:type="spellEnd"/>
+            <w:r>
+              <w:rPr>
+                <w:color w:val="auto"/>
+              </w:rPr>
+              <w:t xml:space="preserve"> </w:t>
+            </w:r>
+            <w:proofErr w:type="spellStart"/>
+            <w:r>
+              <w:rPr>
+                <w:color w:val="auto"/>
+              </w:rPr>
+              <w:t>analysis</w:t>
+            </w:r>
+            <w:proofErr w:type="spellEnd"/>
+            <w:r>
+              <w:rPr>
+                <w:color w:val="auto"/>
+              </w:rPr>
+              <w:t xml:space="preserve"> </w:t>
+            </w:r>
+            <w:proofErr w:type="spellStart"/>
+            <w:r>
+              <w:rPr>
+                <w:color w:val="auto"/>
+              </w:rPr>
+              <w:t>about</w:t>
+            </w:r>
+            <w:proofErr w:type="spellEnd"/>
+            <w:r>
+              <w:rPr>
+                <w:color w:val="auto"/>
+              </w:rPr>
+              <w:t xml:space="preserve"> </w:t>
+            </w:r>
+            <w:proofErr w:type="spellStart"/>
+            <w:r>
+              <w:rPr>
+                <w:color w:val="auto"/>
+              </w:rPr>
+              <w:t>authentication</w:t>
+            </w:r>
+            <w:proofErr w:type="spellEnd"/>
+            <w:r>
+              <w:rPr>
+                <w:color w:val="auto"/>
+              </w:rPr>
+              <w:t xml:space="preserve"> </w:t>
+            </w:r>
+            <w:proofErr w:type="spellStart"/>
+            <w:r>
+              <w:rPr>
+                <w:color w:val="auto"/>
+              </w:rPr>
+              <w:t>system</w:t>
+            </w:r>
+            <w:proofErr w:type="spellEnd"/>
+          </w:p>
+          <w:p>
+            <w:pPr>
+              <w:cnfStyle w:val="000000000000" w:firstRow="0" w:lastRow="0" w:firstColumn="0" w:lastColumn="0" w:oddVBand="0" w:evenVBand="0" w:oddHBand="0" w:evenHBand="0" w:firstRowFirstColumn="0" w:firstRowLastColumn="0" w:lastRowFirstColumn="0" w:lastRowLastColumn="0"/>
+            </w:pPr>
+            <w:r>
+              <w:rPr>
+                <w:color w:val="auto"/>
+              </w:rPr>
+              <w:t>- 9.1</w:t>
             </w:r>
           </w:p>
         </w:tc>

</xml_diff>